<commit_message>
More progress on documentation
</commit_message>
<xml_diff>
--- a/Tests/UnderReview/SoilTemperature/DraftDoco.docx
+++ b/Tests/UnderReview/SoilTemperature/DraftDoco.docx
@@ -4,49 +4,33 @@
   <w:body>
     <w:p>
       <w:pPr>
-        <w:jc w:val="center"/>
-        <w:rPr>
-          <w:sz w:val="32"/>
-        </w:rPr>
-      </w:pPr>
-      <w:r>
-        <w:rPr>
-          <w:sz w:val="32"/>
+        <w:pStyle w:val="Title"/>
+        <w:rPr>
+          <w:sz w:val="48"/>
+          <w:szCs w:val="48"/>
+        </w:rPr>
+      </w:pPr>
+      <w:r>
+        <w:rPr>
+          <w:sz w:val="48"/>
+          <w:szCs w:val="48"/>
         </w:rPr>
         <w:t xml:space="preserve">Soil </w:t>
       </w:r>
       <w:r>
         <w:rPr>
-          <w:sz w:val="32"/>
+          <w:sz w:val="48"/>
+          <w:szCs w:val="48"/>
         </w:rPr>
         <w:t>Temperature</w:t>
-      </w:r>
-    </w:p>
-    <w:p>
-      <w:pPr>
-        <w:jc w:val="center"/>
-        <w:rPr>
-          <w:sz w:val="32"/>
-        </w:rPr>
-      </w:pPr>
-      <w:r>
-        <w:rPr>
-          <w:sz w:val="32"/>
-        </w:rPr>
-        <w:t>Snow, Holzworth, Huth, Cichota, Archontoulis</w:t>
       </w:r>
     </w:p>
     <w:p/>
     <w:p>
       <w:pPr>
-        <w:rPr>
-          <w:i/>
-        </w:rPr>
-      </w:pPr>
-      <w:r>
-        <w:rPr>
-          <w:i/>
-        </w:rPr>
+        <w:pStyle w:val="Heading1"/>
+      </w:pPr>
+      <w:r>
         <w:t>General description</w:t>
       </w:r>
     </w:p>
@@ -112,14 +96,9 @@
     <w:p/>
     <w:p>
       <w:pPr>
-        <w:rPr>
-          <w:i/>
-        </w:rPr>
-      </w:pPr>
-      <w:r>
-        <w:rPr>
-          <w:i/>
-        </w:rPr>
+        <w:pStyle w:val="Heading1"/>
+      </w:pPr>
+      <w:r>
         <w:t>Theory</w:t>
       </w:r>
     </w:p>
@@ -137,7 +116,13 @@
         <w:t xml:space="preserve">while </w:t>
       </w:r>
       <w:r>
-        <w:t xml:space="preserve">resistance to heat transfer is assumed to take place </w:t>
+        <w:t xml:space="preserve">resistance </w:t>
+      </w:r>
+      <w:r>
+        <w:t xml:space="preserve">(or its inverse, conductance) </w:t>
+      </w:r>
+      <w:r>
+        <w:t xml:space="preserve">to heat transfer is assumed to take place </w:t>
       </w:r>
       <w:r>
         <w:t>between nodes</w:t>
@@ -146,20 +131,79 @@
         <w:t>.</w:t>
       </w:r>
       <w:r>
-        <w:t xml:space="preserve">  </w:t>
-      </w:r>
-      <w:r>
-        <w:rPr>
-          <w:color w:val="FF0000"/>
-        </w:rPr>
-        <w:t>[relationship to layers]</w:t>
+        <w:t xml:space="preserve"> </w:t>
+      </w:r>
+      <w:r>
+        <w:t>The mapping between soil layers used in other APSIM models and nodes is done internally and is not visible to users.</w:t>
+      </w:r>
+    </w:p>
+    <w:p/>
+    <w:p/>
+    <w:p>
+      <w:r>
+        <w:rPr>
+          <w:noProof/>
+        </w:rPr>
+        <w:drawing>
+          <wp:inline distT="0" distB="0" distL="0" distR="0" wp14:anchorId="50331184" wp14:editId="6EDC8D54">
+            <wp:extent cx="5787390" cy="3892381"/>
+            <wp:effectExtent l="0" t="0" r="3810" b="0"/>
+            <wp:docPr id="188387810" name="Picture 3"/>
+            <wp:cNvGraphicFramePr>
+              <a:graphicFrameLocks xmlns:a="http://schemas.openxmlformats.org/drawingml/2006/main" noChangeAspect="1"/>
+            </wp:cNvGraphicFramePr>
+            <a:graphic xmlns:a="http://schemas.openxmlformats.org/drawingml/2006/main">
+              <a:graphicData uri="http://schemas.openxmlformats.org/drawingml/2006/picture">
+                <pic:pic xmlns:pic="http://schemas.openxmlformats.org/drawingml/2006/picture">
+                  <pic:nvPicPr>
+                    <pic:cNvPr id="0" name="Picture 8"/>
+                    <pic:cNvPicPr>
+                      <a:picLocks noChangeAspect="1" noChangeArrowheads="1"/>
+                    </pic:cNvPicPr>
+                  </pic:nvPicPr>
+                  <pic:blipFill>
+                    <a:blip r:embed="rId8" cstate="print">
+                      <a:extLst>
+                        <a:ext uri="{28A0092B-C50C-407E-A947-70E740481C1C}">
+                          <a14:useLocalDpi xmlns:a14="http://schemas.microsoft.com/office/drawing/2010/main" val="0"/>
+                        </a:ext>
+                      </a:extLst>
+                    </a:blip>
+                    <a:srcRect/>
+                    <a:stretch>
+                      <a:fillRect/>
+                    </a:stretch>
+                  </pic:blipFill>
+                  <pic:spPr bwMode="auto">
+                    <a:xfrm>
+                      <a:off x="0" y="0"/>
+                      <a:ext cx="5804814" cy="3904099"/>
+                    </a:xfrm>
+                    <a:prstGeom prst="rect">
+                      <a:avLst/>
+                    </a:prstGeom>
+                    <a:noFill/>
+                  </pic:spPr>
+                </pic:pic>
+              </a:graphicData>
+            </a:graphic>
+          </wp:inline>
+        </w:drawing>
       </w:r>
     </w:p>
     <w:p>
       <w:r>
-        <w:t xml:space="preserve"> </w:t>
+        <w:t xml:space="preserve">Figure 1. </w:t>
+      </w:r>
+      <w:r>
+        <w:t xml:space="preserve">Diagram of the </w:t>
+      </w:r>
+      <w:r>
+        <w:t>implementation of the numerical simulation of soil temperature into the soil layer orientation of APSIM. The light blue nodes are used in the simulation but are not readily visible to users.</w:t>
       </w:r>
     </w:p>
+    <w:p/>
+    <w:p/>
     <w:p>
       <w:r>
         <w:t xml:space="preserve">Following </w:t>
@@ -236,6 +280,7 @@
           <w:rPr>
             <w:rFonts w:ascii="Cambria Math" w:hAnsi="Cambria Math"/>
           </w:rPr>
+          <w:lastRenderedPageBreak/>
           <m:t>h= -λ</m:t>
         </m:r>
         <m:f>
@@ -594,6 +639,7 @@
         </w:rPr>
         <w:fldChar w:fldCharType="end"/>
       </w:r>
+      <w:bookmarkStart w:id="0" w:name="_Ref161750000"/>
       <w:r>
         <w:rPr>
           <w:rFonts w:ascii="Cambria Math" w:hAnsi="Cambria Math"/>
@@ -603,6 +649,7 @@
         </w:rPr>
         <w:t>]</w:t>
       </w:r>
+      <w:bookmarkEnd w:id="0"/>
     </w:p>
     <w:p>
       <w:r>
@@ -664,26 +711,30 @@
     <w:p/>
     <w:p>
       <w:pPr>
-        <w:rPr>
-          <w:i/>
-        </w:rPr>
-      </w:pPr>
-      <w:r>
-        <w:rPr>
-          <w:i/>
-        </w:rPr>
+        <w:pStyle w:val="Heading1"/>
+      </w:pPr>
+      <w:r>
         <w:t xml:space="preserve">Volumetric </w:t>
       </w:r>
       <w:r>
-        <w:rPr>
-          <w:i/>
-        </w:rPr>
-        <w:t>Specific Heat of the Soil</w:t>
-      </w:r>
-      <w:r>
-        <w:rPr>
-          <w:i/>
-        </w:rPr>
+        <w:t>s</w:t>
+      </w:r>
+      <w:r>
+        <w:t xml:space="preserve">pecific </w:t>
+      </w:r>
+      <w:r>
+        <w:t>h</w:t>
+      </w:r>
+      <w:r>
+        <w:t xml:space="preserve">eat of the </w:t>
+      </w:r>
+      <w:r>
+        <w:t>s</w:t>
+      </w:r>
+      <w:r>
+        <w:t>oil</w:t>
+      </w:r>
+      <w:r>
         <w:t xml:space="preserve"> (C)</w:t>
       </w:r>
     </w:p>
@@ -727,6 +778,7 @@
               <w:rPr>
                 <w:rFonts w:ascii="Cambria Math" w:hAnsi="Cambria Math"/>
                 <w:b w:val="0"/>
+                <w:bCs/>
                 <w:i/>
               </w:rPr>
             </m:ctrlPr>
@@ -749,6 +801,8 @@
                 <m:ctrlPr>
                   <w:rPr>
                     <w:rFonts w:ascii="Cambria Math" w:hAnsi="Cambria Math"/>
+                    <w:b w:val="0"/>
+                    <w:bCs/>
                     <w:i/>
                   </w:rPr>
                 </m:ctrlPr>
@@ -781,6 +835,8 @@
                 <m:ctrlPr>
                   <w:rPr>
                     <w:rFonts w:ascii="Cambria Math" w:hAnsi="Cambria Math"/>
+                    <w:b w:val="0"/>
+                    <w:bCs/>
                     <w:i/>
                   </w:rPr>
                 </m:ctrlPr>
@@ -856,7 +912,7 @@
           <w:iCs/>
           <w:noProof/>
         </w:rPr>
-        <w:t>2</w:t>
+        <w:t>3</w:t>
       </w:r>
       <w:r>
         <w:rPr>
@@ -885,6 +941,9 @@
         <w:t xml:space="preserve"> C is the volumetric specific heat of the constituent</w:t>
       </w:r>
       <w:r>
+        <w:t xml:space="preserve"> as given in Table 1</w:t>
+      </w:r>
+      <w:r>
         <w:t xml:space="preserve">, </w:t>
       </w:r>
       <w:r>
@@ -941,11 +1000,7 @@
         <w:t xml:space="preserve">The calculation method </w:t>
       </w:r>
       <w:r>
-        <w:t xml:space="preserve">is somewhat complicated by the basis of the soil property inputs in APSIM. For example, the clay percentage is the percentage of clay in the soil fines (i.e., </w:t>
-      </w:r>
-      <w:r>
-        <w:lastRenderedPageBreak/>
-        <w:t>excluding stones) after removal of the organic matter. Given these considerations, the calculations</w:t>
+        <w:t>is somewhat complicated by the basis of the soil property inputs in APSIM. For example, the clay percentage is the percentage of clay in the soil fines (i.e., excluding stones) after removal of the organic matter. Given these considerations, the calculations</w:t>
       </w:r>
       <w:r>
         <w:t>,</w:t>
@@ -1893,6 +1948,7 @@
         </w:numPr>
       </w:pPr>
       <w:r>
+        <w:lastRenderedPageBreak/>
         <w:t xml:space="preserve">Silt% is the % by volume of sand in the fine earth fraction of the soil, as entered in </w:t>
       </w:r>
       <w:proofErr w:type="gramStart"/>
@@ -2172,29 +2228,33 @@
     <w:p/>
     <w:p>
       <w:r>
-        <w:t>Note that the soil surface layers, particularly in perennial systems can have a high root content. Logically, it would be reasonable to expect that high root contents would affect the thermal properties, but such an effect is not currently included.</w:t>
+        <w:t>Note that the soil surface layers, particularly in perennial systems</w:t>
+      </w:r>
+      <w:r>
+        <w:t>,</w:t>
+      </w:r>
+      <w:r>
+        <w:t xml:space="preserve"> can have a high root content. Logically, it would be reasonable to expect that high root contents would affect the thermal properties, but such an effect is not currently included.</w:t>
       </w:r>
     </w:p>
     <w:p/>
     <w:p>
       <w:pPr>
-        <w:rPr>
-          <w:i/>
-        </w:rPr>
-      </w:pPr>
-      <w:r>
-        <w:rPr>
-          <w:i/>
-        </w:rPr>
-        <w:t>Thermal conductivity (</w:t>
+        <w:pStyle w:val="Heading1"/>
+      </w:pPr>
+      <w:r>
+        <w:t xml:space="preserve">Thermal conductivity </w:t>
+      </w:r>
+      <w:r>
+        <w:t xml:space="preserve">of the soil </w:t>
+      </w:r>
+      <w:r>
+        <w:t>(</w:t>
       </w:r>
       <w:r>
         <w:t>λ</w:t>
       </w:r>
       <w:r>
-        <w:rPr>
-          <w:i/>
-        </w:rPr>
         <w:t>)</w:t>
       </w:r>
     </w:p>
@@ -2326,7 +2386,6 @@
         <w:t xml:space="preserve">. </w:t>
       </w:r>
     </w:p>
-    <w:p/>
     <w:p/>
     <w:p>
       <w:r>
@@ -2363,6 +2422,7 @@
               <w:rPr>
                 <w:rFonts w:ascii="Cambria Math" w:hAnsi="Cambria Math"/>
                 <w:b w:val="0"/>
+                <w:bCs/>
                 <w:i/>
               </w:rPr>
             </m:ctrlPr>
@@ -2377,6 +2437,7 @@
                   <w:rPr>
                     <w:rFonts w:ascii="Cambria Math" w:hAnsi="Cambria Math"/>
                     <w:b w:val="0"/>
+                    <w:bCs/>
                     <w:i/>
                   </w:rPr>
                 </m:ctrlPr>
@@ -2399,6 +2460,8 @@
                     <m:ctrlPr>
                       <w:rPr>
                         <w:rFonts w:ascii="Cambria Math" w:hAnsi="Cambria Math"/>
+                        <w:b w:val="0"/>
+                        <w:bCs/>
                         <w:i/>
                       </w:rPr>
                     </m:ctrlPr>
@@ -2431,6 +2494,8 @@
                     <m:ctrlPr>
                       <w:rPr>
                         <w:rFonts w:ascii="Cambria Math" w:hAnsi="Cambria Math"/>
+                        <w:b w:val="0"/>
+                        <w:bCs/>
                         <w:i/>
                       </w:rPr>
                     </m:ctrlPr>
@@ -2463,6 +2528,8 @@
                     <m:ctrlPr>
                       <w:rPr>
                         <w:rFonts w:ascii="Cambria Math" w:hAnsi="Cambria Math"/>
+                        <w:b w:val="0"/>
+                        <w:bCs/>
                         <w:i/>
                       </w:rPr>
                     </m:ctrlPr>
@@ -2512,6 +2579,7 @@
                   <w:rPr>
                     <w:rFonts w:ascii="Cambria Math" w:hAnsi="Cambria Math"/>
                     <w:b w:val="0"/>
+                    <w:bCs/>
                     <w:i/>
                   </w:rPr>
                 </m:ctrlPr>
@@ -2534,6 +2602,8 @@
                     <m:ctrlPr>
                       <w:rPr>
                         <w:rFonts w:ascii="Cambria Math" w:hAnsi="Cambria Math"/>
+                        <w:b w:val="0"/>
+                        <w:bCs/>
                         <w:i/>
                       </w:rPr>
                     </m:ctrlPr>
@@ -2566,6 +2636,8 @@
                     <m:ctrlPr>
                       <w:rPr>
                         <w:rFonts w:ascii="Cambria Math" w:hAnsi="Cambria Math"/>
+                        <w:b w:val="0"/>
+                        <w:bCs/>
                         <w:i/>
                       </w:rPr>
                     </m:ctrlPr>
@@ -2643,7 +2715,7 @@
           <w:iCs/>
           <w:noProof/>
         </w:rPr>
-        <w:t>2</w:t>
+        <w:t>4</w:t>
       </w:r>
       <w:r>
         <w:rPr>
@@ -2669,6 +2741,9 @@
         <w:t xml:space="preserve">where ϕ is the volume fraction as defined above, </w:t>
       </w:r>
       <w:r>
+        <w:t xml:space="preserve">λ is the constituent thermal conductivity (see Table 1), </w:t>
+      </w:r>
+      <w:r>
         <w:rPr>
           <w:i/>
           <w:iCs/>
@@ -2676,7 +2751,13 @@
         <w:t>k</w:t>
       </w:r>
       <w:r>
-        <w:t xml:space="preserve"> is a weighting factor, and the subscript </w:t>
+        <w:t xml:space="preserve"> is a weighting factor</w:t>
+      </w:r>
+      <w:r>
+        <w:t xml:space="preserve"> by constituent</w:t>
+      </w:r>
+      <w:r>
+        <w:t xml:space="preserve">, and the subscript </w:t>
       </w:r>
       <w:proofErr w:type="spellStart"/>
       <w:r>
@@ -2694,6 +2775,9 @@
         <w:t xml:space="preserve"> </w:t>
       </w:r>
       <w:r>
+        <w:t xml:space="preserve">which is </w:t>
+      </w:r>
+      <w:r>
         <w:t xml:space="preserve">as above </w:t>
       </w:r>
       <w:r>
@@ -2712,7 +2796,7 @@
         <w:t xml:space="preserve"> </w:t>
       </w:r>
       <w:r>
-        <w:t xml:space="preserve">has values of rocks, OM, mineral, water, </w:t>
+        <w:t xml:space="preserve">has values of OM, mineral, water, </w:t>
       </w:r>
       <w:proofErr w:type="gramStart"/>
       <w:r>
@@ -2728,15 +2812,31 @@
       <w:r>
         <w:t xml:space="preserve">. </w:t>
       </w:r>
-      <w:proofErr w:type="spellStart"/>
-      <w:r>
-        <w:t>Eq</w:t>
-      </w:r>
-      <w:proofErr w:type="spellEnd"/>
-      <w:r>
-        <w:t xml:space="preserve"> ?? introduces a weighting factor:</w:t>
+      <w:r>
+        <w:t xml:space="preserve">Eq. 4 </w:t>
+      </w:r>
+      <w:r>
+        <w:t>introduces a weighting factor</w:t>
+      </w:r>
+      <w:r>
+        <w:t xml:space="preserve">, </w:t>
+      </w:r>
+      <w:r>
+        <w:rPr>
+          <w:i/>
+          <w:iCs/>
+        </w:rPr>
+        <w:t>k</w:t>
+      </w:r>
+      <w:r>
+        <w:t>, such that</w:t>
+      </w:r>
+      <w:r>
+        <w:t>:</w:t>
       </w:r>
     </w:p>
+    <w:bookmarkStart w:id="1" w:name="_Ref161749813"/>
+    <w:bookmarkStart w:id="2" w:name="_Ref161749800"/>
     <w:p>
       <w:pPr>
         <w:pStyle w:val="Caption"/>
@@ -2746,7 +2846,6 @@
         <w:rPr>
           <w:rFonts w:ascii="Cambria Math" w:hAnsi="Cambria Math"/>
           <w:b w:val="0"/>
-          <w:bCs/>
           <w:iCs/>
         </w:rPr>
       </w:pPr>
@@ -3346,7 +3445,6 @@
         <w:rPr>
           <w:rFonts w:ascii="Cambria Math" w:hAnsi="Cambria Math"/>
           <w:b w:val="0"/>
-          <w:bCs/>
           <w:iCs/>
         </w:rPr>
         <w:tab/>
@@ -3356,7 +3454,6 @@
         <w:rPr>
           <w:rFonts w:ascii="Cambria Math" w:hAnsi="Cambria Math"/>
           <w:b w:val="0"/>
-          <w:bCs/>
           <w:iCs/>
         </w:rPr>
         <w:fldChar w:fldCharType="begin"/>
@@ -3365,7 +3462,6 @@
         <w:rPr>
           <w:rFonts w:ascii="Cambria Math" w:hAnsi="Cambria Math"/>
           <w:b w:val="0"/>
-          <w:bCs/>
           <w:iCs/>
         </w:rPr>
         <w:instrText xml:space="preserve"> SEQ Eq._ \* ARABIC </w:instrText>
@@ -3374,7 +3470,6 @@
         <w:rPr>
           <w:rFonts w:ascii="Cambria Math" w:hAnsi="Cambria Math"/>
           <w:b w:val="0"/>
-          <w:bCs/>
           <w:iCs/>
         </w:rPr>
         <w:fldChar w:fldCharType="separate"/>
@@ -3383,30 +3478,31 @@
         <w:rPr>
           <w:rFonts w:ascii="Cambria Math" w:hAnsi="Cambria Math"/>
           <w:b w:val="0"/>
-          <w:bCs/>
           <w:iCs/>
           <w:noProof/>
         </w:rPr>
-        <w:t>2</w:t>
+        <w:t>5</w:t>
       </w:r>
       <w:r>
         <w:rPr>
           <w:rFonts w:ascii="Cambria Math" w:hAnsi="Cambria Math"/>
           <w:b w:val="0"/>
-          <w:bCs/>
           <w:iCs/>
         </w:rPr>
         <w:fldChar w:fldCharType="end"/>
       </w:r>
+      <w:bookmarkStart w:id="3" w:name="_Ref161749821"/>
+      <w:bookmarkEnd w:id="1"/>
       <w:r>
         <w:rPr>
           <w:rFonts w:ascii="Cambria Math" w:hAnsi="Cambria Math"/>
           <w:b w:val="0"/>
-          <w:bCs/>
           <w:iCs/>
         </w:rPr>
         <w:t>]</w:t>
       </w:r>
+      <w:bookmarkEnd w:id="2"/>
+      <w:bookmarkEnd w:id="3"/>
     </w:p>
     <w:p>
       <w:r>
@@ -3420,19 +3516,38 @@
         <w:t>g</w:t>
       </w:r>
       <w:r>
-        <w:t xml:space="preserve"> is a shape factor which is given by the values and equations in Table X.</w:t>
+        <w:t xml:space="preserve"> is a shape factor which is given by the values and equations in Table </w:t>
+      </w:r>
+      <w:r>
+        <w:t>1</w:t>
+      </w:r>
+      <w:r>
+        <w:t>.</w:t>
       </w:r>
     </w:p>
     <w:p/>
     <w:p/>
     <w:p>
       <w:r>
+        <w:rPr>
+          <w:b/>
+          <w:bCs/>
+        </w:rPr>
+        <w:lastRenderedPageBreak/>
         <w:t xml:space="preserve">Table </w:t>
       </w:r>
       <w:r>
+        <w:rPr>
+          <w:b/>
+          <w:bCs/>
+        </w:rPr>
         <w:t>1</w:t>
       </w:r>
       <w:r>
+        <w:rPr>
+          <w:b/>
+          <w:bCs/>
+        </w:rPr>
         <w:t xml:space="preserve">. </w:t>
       </w:r>
       <w:r>
@@ -3509,12 +3624,24 @@
             </w:tcBorders>
           </w:tcPr>
           <w:p>
-            <w:r>
+            <w:pPr>
+              <w:rPr>
+                <w:b/>
+                <w:bCs/>
+              </w:rPr>
+            </w:pPr>
+            <w:r>
+              <w:rPr>
+                <w:b/>
+                <w:bCs/>
+              </w:rPr>
               <w:t xml:space="preserve">Constituent, </w:t>
             </w:r>
             <w:proofErr w:type="spellStart"/>
             <w:r>
               <w:rPr>
+                <w:b/>
+                <w:bCs/>
                 <w:i/>
                 <w:iCs/>
               </w:rPr>
@@ -3532,34 +3659,69 @@
             </w:tcBorders>
           </w:tcPr>
           <w:p>
-            <w:r>
+            <w:pPr>
+              <w:rPr>
+                <w:b/>
+                <w:bCs/>
+              </w:rPr>
+            </w:pPr>
+            <w:r>
+              <w:rPr>
+                <w:b/>
+                <w:bCs/>
+              </w:rPr>
               <w:t>C</w:t>
             </w:r>
             <w:r>
               <w:rPr>
+                <w:b/>
+                <w:bCs/>
                 <w:vertAlign w:val="subscript"/>
               </w:rPr>
               <w:t xml:space="preserve">i </w:t>
             </w:r>
             <w:r>
-              <w:t>(MJ /</w:t>
-            </w:r>
-            <w:r>
-              <w:t>m</w:t>
-            </w:r>
-            <w:r>
               <w:rPr>
+                <w:b/>
+                <w:bCs/>
+              </w:rPr>
+              <w:t>(</w:t>
+            </w:r>
+            <w:commentRangeStart w:id="4"/>
+            <w:r>
+              <w:rPr>
+                <w:b/>
+                <w:bCs/>
+              </w:rPr>
+              <w:t>MJ</w:t>
+            </w:r>
+            <w:commentRangeEnd w:id="4"/>
+            <w:r>
+              <w:rPr>
+                <w:rStyle w:val="CommentReference"/>
+              </w:rPr>
+              <w:commentReference w:id="4"/>
+            </w:r>
+            <w:r>
+              <w:rPr>
+                <w:b/>
+                <w:bCs/>
+              </w:rPr>
+              <w:t xml:space="preserve"> /m</w:t>
+            </w:r>
+            <w:r>
+              <w:rPr>
+                <w:b/>
+                <w:bCs/>
                 <w:vertAlign w:val="superscript"/>
               </w:rPr>
-              <w:t>3</w:t>
+              <w:t xml:space="preserve">3 </w:t>
             </w:r>
             <w:r>
               <w:rPr>
-                <w:vertAlign w:val="superscript"/>
+                <w:b/>
+                <w:bCs/>
               </w:rPr>
-              <w:t xml:space="preserve"> </w:t>
-            </w:r>
-            <w:r>
               <w:t>/K)</w:t>
             </w:r>
           </w:p>
@@ -3573,18 +3735,34 @@
             </w:tcBorders>
           </w:tcPr>
           <w:p>
+            <w:pPr>
+              <w:rPr>
+                <w:b/>
+                <w:bCs/>
+              </w:rPr>
+            </w:pPr>
             <w:proofErr w:type="spellStart"/>
             <w:r>
+              <w:rPr>
+                <w:b/>
+                <w:bCs/>
+              </w:rPr>
               <w:t>λ</w:t>
             </w:r>
             <w:r>
               <w:rPr>
+                <w:b/>
+                <w:bCs/>
                 <w:vertAlign w:val="subscript"/>
               </w:rPr>
               <w:t>i</w:t>
             </w:r>
             <w:proofErr w:type="spellEnd"/>
             <w:r>
+              <w:rPr>
+                <w:b/>
+                <w:bCs/>
+              </w:rPr>
               <w:t xml:space="preserve"> (W /m /K) </w:t>
             </w:r>
           </w:p>
@@ -3598,18 +3776,34 @@
             </w:tcBorders>
           </w:tcPr>
           <w:p>
+            <w:pPr>
+              <w:rPr>
+                <w:b/>
+                <w:bCs/>
+              </w:rPr>
+            </w:pPr>
             <w:proofErr w:type="spellStart"/>
             <w:r>
+              <w:rPr>
+                <w:b/>
+                <w:bCs/>
+              </w:rPr>
               <w:t>g</w:t>
             </w:r>
             <w:r>
               <w:rPr>
+                <w:b/>
+                <w:bCs/>
                 <w:vertAlign w:val="subscript"/>
               </w:rPr>
               <w:t>i</w:t>
             </w:r>
             <w:proofErr w:type="spellEnd"/>
             <w:r>
+              <w:rPr>
+                <w:b/>
+                <w:bCs/>
+              </w:rPr>
               <w:t xml:space="preserve"> (W /m /K) </w:t>
             </w:r>
           </w:p>
@@ -3681,13 +3875,14 @@
             </w:tcBorders>
           </w:tcPr>
           <w:p>
-            <w:proofErr w:type="spellStart"/>
-            <w:r>
-              <w:t>Eq</w:t>
-            </w:r>
-            <w:proofErr w:type="spellEnd"/>
-            <w:r>
-              <w:t xml:space="preserve"> Y</w:t>
+            <w:r>
+              <w:t>0.182</w:t>
+            </w:r>
+            <w:r>
+              <w:rPr>
+                <w:vertAlign w:val="superscript"/>
+              </w:rPr>
+              <w:t>2</w:t>
             </w:r>
           </w:p>
         </w:tc>
@@ -5130,10 +5325,17 @@
     </w:p>
     <w:p>
       <w:pPr>
+        <w:pStyle w:val="Heading1"/>
         <w:rPr>
           <w:lang w:val="en-NZ"/>
         </w:rPr>
       </w:pPr>
+      <w:r>
+        <w:rPr>
+          <w:lang w:val="en-NZ"/>
+        </w:rPr>
+        <w:t>Boundary conditions</w:t>
+      </w:r>
     </w:p>
     <w:p>
       <w:pPr>
@@ -5141,35 +5343,959 @@
           <w:lang w:val="en-NZ"/>
         </w:rPr>
       </w:pPr>
+      <w:r>
+        <w:rPr>
+          <w:lang w:val="en-NZ"/>
+        </w:rPr>
+        <w:t>Numerical solutions require that the upper and lower boundary condition</w:t>
+      </w:r>
+      <w:r>
+        <w:rPr>
+          <w:lang w:val="en-NZ"/>
+        </w:rPr>
+        <w:t>s</w:t>
+      </w:r>
+      <w:r>
+        <w:rPr>
+          <w:lang w:val="en-NZ"/>
+        </w:rPr>
+        <w:t xml:space="preserve"> be </w:t>
+      </w:r>
+      <w:r>
+        <w:rPr>
+          <w:lang w:val="en-NZ"/>
+        </w:rPr>
+        <w:t>asserted</w:t>
+      </w:r>
+      <w:r>
+        <w:rPr>
+          <w:lang w:val="en-NZ"/>
+        </w:rPr>
+        <w:t xml:space="preserve">. </w:t>
+      </w:r>
     </w:p>
     <w:p>
       <w:pPr>
         <w:rPr>
-          <w:i/>
-        </w:rPr>
-      </w:pPr>
-      <w:r>
-        <w:rPr>
-          <w:i/>
-        </w:rPr>
-        <w:t>Numerical stability</w:t>
-      </w:r>
+          <w:lang w:val="en-NZ"/>
+        </w:rPr>
+      </w:pPr>
     </w:p>
     <w:p>
-      <w:r>
-        <w:t xml:space="preserve">The node/element scheme for the numerical simulation is shown in Figure 1. All heat storage </w:t>
+      <w:pPr>
+        <w:rPr>
+          <w:lang w:val="en-NZ"/>
+        </w:rPr>
+      </w:pPr>
+      <w:r>
+        <w:rPr>
+          <w:lang w:val="en-NZ"/>
+        </w:rPr>
+        <w:t xml:space="preserve">For the lower </w:t>
+      </w:r>
+      <w:r>
+        <w:rPr>
+          <w:lang w:val="en-NZ"/>
+        </w:rPr>
+        <w:t xml:space="preserve">boundary condition we assume, following </w:t>
+      </w:r>
+      <w:r>
+        <w:rPr>
+          <w:lang w:val="en-NZ"/>
+        </w:rPr>
+        <w:fldChar w:fldCharType="begin"/>
+      </w:r>
+      <w:r>
+        <w:rPr>
+          <w:lang w:val="en-NZ"/>
+        </w:rPr>
+        <w:instrText xml:space="preserve"> ADDIN EN.CITE &lt;EndNote&gt;&lt;Cite AuthorYear="1"&gt;&lt;Author&gt;Campbell&lt;/Author&gt;&lt;Year&gt;1985&lt;/Year&gt;&lt;RecNum&gt;328&lt;/RecNum&gt;&lt;DisplayText&gt;Campbell (1985)&lt;/DisplayText&gt;&lt;record&gt;&lt;rec-number&gt;328&lt;/rec-number&gt;&lt;foreign-keys&gt;&lt;key app="EN" db-id="f2tttzdw4ww50iexvejpt9wcdrd5err0trwd" timestamp="0"&gt;328&lt;/key&gt;&lt;/foreign-keys&gt;&lt;ref-type name="Book"&gt;6&lt;/ref-type&gt;&lt;contributors&gt;&lt;authors&gt;&lt;author&gt;Campbell, G.S.&lt;/author&gt;&lt;/authors&gt;&lt;/contributors&gt;&lt;titles&gt;&lt;title&gt;Soil Physics with BASIC. Transport Models for Soil - Plant Systems&lt;/title&gt;&lt;/titles&gt;&lt;pages&gt;150&lt;/pages&gt;&lt;dates&gt;&lt;year&gt;1985&lt;/year&gt;&lt;/dates&gt;&lt;pub-location&gt;Amsterdam&lt;/pub-location&gt;&lt;publisher&gt;Elsevier&lt;/publisher&gt;&lt;accession-num&gt;321&lt;/accession-num&gt;&lt;urls&gt;&lt;/urls&gt;&lt;/record&gt;&lt;/Cite&gt;&lt;/EndNote&gt;</w:instrText>
+      </w:r>
+      <w:r>
+        <w:rPr>
+          <w:lang w:val="en-NZ"/>
+        </w:rPr>
+        <w:fldChar w:fldCharType="separate"/>
+      </w:r>
+      <w:r>
+        <w:rPr>
+          <w:noProof/>
+          <w:lang w:val="en-NZ"/>
+        </w:rPr>
+        <w:t>Campbell (1985)</w:t>
+      </w:r>
+      <w:r>
+        <w:rPr>
+          <w:lang w:val="en-NZ"/>
+        </w:rPr>
+        <w:fldChar w:fldCharType="end"/>
+      </w:r>
+      <w:r>
+        <w:rPr>
+          <w:lang w:val="en-NZ"/>
+        </w:rPr>
+        <w:t xml:space="preserve">, a constant temperature at 20 m deep with the value taken as the annual average temperature of the location from the weather file. Because the depth of soil </w:t>
+      </w:r>
+      <w:r>
+        <w:rPr>
+          <w:lang w:val="en-NZ"/>
+        </w:rPr>
+        <w:t xml:space="preserve">in most </w:t>
+      </w:r>
+      <w:r>
+        <w:rPr>
+          <w:lang w:val="en-NZ"/>
+        </w:rPr>
+        <w:t xml:space="preserve">APSIM </w:t>
+      </w:r>
+      <w:r>
+        <w:rPr>
+          <w:lang w:val="en-NZ"/>
+        </w:rPr>
+        <w:t xml:space="preserve">simulations </w:t>
+      </w:r>
+      <w:r>
+        <w:rPr>
+          <w:lang w:val="en-NZ"/>
+        </w:rPr>
+        <w:t xml:space="preserve">substantially shallower, typically to a depth of ~2 m only, </w:t>
+      </w:r>
+      <w:r>
+        <w:rPr>
+          <w:lang w:val="en-NZ"/>
+        </w:rPr>
+        <w:t>a number (five by default) of ‘phantom’ soil nodes are added below the specified soil. These nodes are not visible to the use and only serve to facilitate the lower boundary condition. All their properties, static and dynamic, are taken from the lowest soil layer.</w:t>
       </w:r>
     </w:p>
     <w:p>
-      <w:r>
-        <w:rPr>
+      <w:pPr>
+        <w:rPr>
+          <w:lang w:val="en-NZ"/>
+        </w:rPr>
+      </w:pPr>
+    </w:p>
+    <w:p>
+      <w:pPr>
+        <w:rPr>
+          <w:lang w:val="en-NZ"/>
+        </w:rPr>
+      </w:pPr>
+      <w:r>
+        <w:rPr>
+          <w:lang w:val="en-NZ"/>
+        </w:rPr>
+        <w:t xml:space="preserve">The upper boundary condition is taken from the air temperatures as supplied in the weather file. Although other APSIM models will only interact with </w:t>
+      </w:r>
+      <w:proofErr w:type="spellStart"/>
+      <w:r>
+        <w:rPr>
+          <w:lang w:val="en-NZ"/>
+        </w:rPr>
+        <w:t>Soil</w:t>
+      </w:r>
+      <w:r>
+        <w:rPr>
+          <w:lang w:val="en-NZ"/>
+        </w:rPr>
+        <w:t>Temperature</w:t>
+      </w:r>
+      <w:proofErr w:type="spellEnd"/>
+      <w:r>
+        <w:rPr>
+          <w:lang w:val="en-NZ"/>
+        </w:rPr>
+        <w:t xml:space="preserve"> </w:t>
+      </w:r>
+      <w:proofErr w:type="gramStart"/>
+      <w:r>
+        <w:rPr>
+          <w:lang w:val="en-NZ"/>
+        </w:rPr>
+        <w:t>on a daily basis</w:t>
+      </w:r>
+      <w:proofErr w:type="gramEnd"/>
+      <w:r>
+        <w:rPr>
+          <w:lang w:val="en-NZ"/>
+        </w:rPr>
+        <w:t xml:space="preserve">, the equations above require a sub-daily timestep to solve reliably. </w:t>
+      </w:r>
+      <w:r>
+        <w:rPr>
+          <w:lang w:val="en-NZ"/>
+        </w:rPr>
+        <w:t>We found a 30</w:t>
+      </w:r>
+      <w:r>
+        <w:rPr>
+          <w:lang w:val="en-NZ"/>
+        </w:rPr>
+        <w:t>-</w:t>
+      </w:r>
+      <w:r>
+        <w:rPr>
+          <w:lang w:val="en-NZ"/>
+        </w:rPr>
+        <w:t xml:space="preserve">minute fixed time step to be satisfactory and this requires that the air temperature be asserted every 30 minutes. </w:t>
+      </w:r>
+      <w:r>
+        <w:rPr>
+          <w:lang w:val="en-NZ"/>
+        </w:rPr>
+        <w:t xml:space="preserve">Because the air temperatures are only supplied as a daily minimum and maximum, </w:t>
+      </w:r>
+      <w:r>
+        <w:rPr>
+          <w:lang w:val="en-NZ"/>
+        </w:rPr>
+        <w:t xml:space="preserve">some </w:t>
+      </w:r>
+      <w:r>
+        <w:rPr>
+          <w:lang w:val="en-NZ"/>
+        </w:rPr>
+        <w:t xml:space="preserve">assumptions are necessary. </w:t>
+      </w:r>
+    </w:p>
+    <w:p>
+      <w:pPr>
+        <w:rPr>
+          <w:lang w:val="en-NZ"/>
+        </w:rPr>
+      </w:pPr>
+    </w:p>
+    <w:p>
+      <w:pPr>
+        <w:rPr>
+          <w:lang w:val="en-NZ"/>
+        </w:rPr>
+      </w:pPr>
+      <w:r>
+        <w:rPr>
+          <w:lang w:val="en-NZ"/>
+        </w:rPr>
+        <w:t xml:space="preserve">In </w:t>
+      </w:r>
+      <w:proofErr w:type="gramStart"/>
+      <w:r>
+        <w:rPr>
+          <w:lang w:val="en-NZ"/>
+        </w:rPr>
+        <w:t>general</w:t>
+      </w:r>
+      <w:proofErr w:type="gramEnd"/>
+      <w:r>
+        <w:rPr>
+          <w:lang w:val="en-NZ"/>
+        </w:rPr>
+        <w:t xml:space="preserve"> we take the air temperature (</w:t>
+      </w:r>
+      <w:r>
+        <w:rPr>
+          <w:i/>
+          <w:iCs/>
+          <w:lang w:val="en-NZ"/>
+        </w:rPr>
+        <w:t>T</w:t>
+      </w:r>
+      <w:r>
+        <w:rPr>
+          <w:lang w:val="en-NZ"/>
+        </w:rPr>
+        <w:t>) at any time during the day to be:</w:t>
+      </w:r>
+    </w:p>
+    <w:p>
+      <w:pPr>
+        <w:pStyle w:val="Caption"/>
+        <w:tabs>
+          <w:tab w:val="right" w:pos="8789"/>
+        </w:tabs>
+        <w:rPr>
+          <w:rFonts w:ascii="Cambria Math" w:hAnsi="Cambria Math"/>
+          <w:b w:val="0"/>
+          <w:bCs/>
+          <w:iCs/>
+        </w:rPr>
+      </w:pPr>
+      <m:oMath>
+        <m:r>
+          <w:rPr>
+            <w:rFonts w:ascii="Cambria Math" w:hAnsi="Cambria Math"/>
+          </w:rPr>
+          <m:t>T=</m:t>
+        </m:r>
+        <m:func>
+          <m:funcPr>
+            <m:ctrlPr>
+              <w:rPr>
+                <w:rFonts w:ascii="Cambria Math" w:hAnsi="Cambria Math"/>
+                <w:b w:val="0"/>
+                <w:bCs/>
+                <w:i/>
+              </w:rPr>
+            </m:ctrlPr>
+          </m:funcPr>
+          <m:fName>
+            <m:r>
+              <m:rPr>
+                <m:sty m:val="b"/>
+              </m:rPr>
+              <w:rPr>
+                <w:rFonts w:ascii="Cambria Math" w:hAnsi="Cambria Math"/>
+              </w:rPr>
+              <m:t>sin</m:t>
+            </m:r>
+          </m:fName>
+          <m:e>
+            <m:d>
+              <m:dPr>
+                <m:ctrlPr>
+                  <w:rPr>
+                    <w:rFonts w:ascii="Cambria Math" w:hAnsi="Cambria Math"/>
+                    <w:b w:val="0"/>
+                    <w:bCs/>
+                    <w:i/>
+                  </w:rPr>
+                </m:ctrlPr>
+              </m:dPr>
+              <m:e>
+                <m:d>
+                  <m:dPr>
+                    <m:ctrlPr>
+                      <w:rPr>
+                        <w:rFonts w:ascii="Cambria Math" w:hAnsi="Cambria Math"/>
+                        <w:b w:val="0"/>
+                        <w:bCs/>
+                        <w:i/>
+                      </w:rPr>
+                    </m:ctrlPr>
+                  </m:dPr>
+                  <m:e>
+                    <m:r>
+                      <w:rPr>
+                        <w:rFonts w:ascii="Cambria Math" w:hAnsi="Cambria Math"/>
+                      </w:rPr>
+                      <m:t>t+0.25</m:t>
+                    </m:r>
+                    <m:r>
+                      <w:rPr>
+                        <w:rFonts w:ascii="Cambria Math" w:hAnsi="Cambria Math"/>
+                      </w:rPr>
+                      <m:t>-</m:t>
+                    </m:r>
+                    <m:sSub>
+                      <m:sSubPr>
+                        <m:ctrlPr>
+                          <w:rPr>
+                            <w:rFonts w:ascii="Cambria Math" w:hAnsi="Cambria Math"/>
+                            <w:b w:val="0"/>
+                            <w:bCs/>
+                            <w:i/>
+                          </w:rPr>
+                        </m:ctrlPr>
+                      </m:sSubPr>
+                      <m:e>
+                        <m:r>
+                          <w:rPr>
+                            <w:rFonts w:ascii="Cambria Math" w:hAnsi="Cambria Math"/>
+                          </w:rPr>
+                          <m:t>t</m:t>
+                        </m:r>
+                      </m:e>
+                      <m:sub>
+                        <m:r>
+                          <w:rPr>
+                            <w:rFonts w:ascii="Cambria Math" w:hAnsi="Cambria Math"/>
+                          </w:rPr>
+                          <m:t>maxt</m:t>
+                        </m:r>
+                      </m:sub>
+                    </m:sSub>
+                  </m:e>
+                </m:d>
+                <m:r>
+                  <w:rPr>
+                    <w:rFonts w:ascii="Cambria Math" w:hAnsi="Cambria Math"/>
+                  </w:rPr>
+                  <m:t>2π</m:t>
+                </m:r>
+              </m:e>
+            </m:d>
+          </m:e>
+        </m:func>
+        <m:f>
+          <m:fPr>
+            <m:ctrlPr>
+              <w:rPr>
+                <w:rFonts w:ascii="Cambria Math" w:hAnsi="Cambria Math"/>
+                <w:b w:val="0"/>
+                <w:bCs/>
+                <w:i/>
+              </w:rPr>
+            </m:ctrlPr>
+          </m:fPr>
+          <m:num>
+            <m:d>
+              <m:dPr>
+                <m:ctrlPr>
+                  <w:rPr>
+                    <w:rFonts w:ascii="Cambria Math" w:hAnsi="Cambria Math"/>
+                    <w:b w:val="0"/>
+                    <w:bCs/>
+                    <w:i/>
+                  </w:rPr>
+                </m:ctrlPr>
+              </m:dPr>
+              <m:e>
+                <m:sSub>
+                  <m:sSubPr>
+                    <m:ctrlPr>
+                      <w:rPr>
+                        <w:rFonts w:ascii="Cambria Math" w:hAnsi="Cambria Math"/>
+                        <w:b w:val="0"/>
+                        <w:bCs/>
+                        <w:i/>
+                      </w:rPr>
+                    </m:ctrlPr>
+                  </m:sSubPr>
+                  <m:e>
+                    <m:r>
+                      <w:rPr>
+                        <w:rFonts w:ascii="Cambria Math" w:hAnsi="Cambria Math"/>
+                      </w:rPr>
+                      <m:t>T</m:t>
+                    </m:r>
+                  </m:e>
+                  <m:sub>
+                    <m:r>
+                      <w:rPr>
+                        <w:rFonts w:ascii="Cambria Math" w:hAnsi="Cambria Math"/>
+                      </w:rPr>
+                      <m:t>max</m:t>
+                    </m:r>
+                  </m:sub>
+                </m:sSub>
+                <m:r>
+                  <w:rPr>
+                    <w:rFonts w:ascii="Cambria Math" w:hAnsi="Cambria Math"/>
+                  </w:rPr>
+                  <m:t>-</m:t>
+                </m:r>
+                <m:sSub>
+                  <m:sSubPr>
+                    <m:ctrlPr>
+                      <w:rPr>
+                        <w:rFonts w:ascii="Cambria Math" w:hAnsi="Cambria Math"/>
+                        <w:b w:val="0"/>
+                        <w:bCs/>
+                        <w:i/>
+                      </w:rPr>
+                    </m:ctrlPr>
+                  </m:sSubPr>
+                  <m:e>
+                    <m:r>
+                      <w:rPr>
+                        <w:rFonts w:ascii="Cambria Math" w:hAnsi="Cambria Math"/>
+                      </w:rPr>
+                      <m:t>T</m:t>
+                    </m:r>
+                  </m:e>
+                  <m:sub>
+                    <m:r>
+                      <w:rPr>
+                        <w:rFonts w:ascii="Cambria Math" w:hAnsi="Cambria Math"/>
+                      </w:rPr>
+                      <m:t>m</m:t>
+                    </m:r>
+                    <m:r>
+                      <w:rPr>
+                        <w:rFonts w:ascii="Cambria Math" w:hAnsi="Cambria Math"/>
+                      </w:rPr>
+                      <m:t>in</m:t>
+                    </m:r>
+                  </m:sub>
+                </m:sSub>
+              </m:e>
+            </m:d>
+          </m:num>
+          <m:den>
+            <m:r>
+              <w:rPr>
+                <w:rFonts w:ascii="Cambria Math" w:hAnsi="Cambria Math"/>
+              </w:rPr>
+              <m:t>2</m:t>
+            </m:r>
+          </m:den>
+        </m:f>
+        <m:r>
+          <w:rPr>
+            <w:rFonts w:ascii="Cambria Math" w:hAnsi="Cambria Math"/>
+          </w:rPr>
+          <m:t>+</m:t>
+        </m:r>
+        <m:f>
+          <m:fPr>
+            <m:ctrlPr>
+              <w:rPr>
+                <w:rFonts w:ascii="Cambria Math" w:hAnsi="Cambria Math"/>
+                <w:b w:val="0"/>
+                <w:bCs/>
+                <w:i/>
+              </w:rPr>
+            </m:ctrlPr>
+          </m:fPr>
+          <m:num>
+            <m:d>
+              <m:dPr>
+                <m:ctrlPr>
+                  <w:rPr>
+                    <w:rFonts w:ascii="Cambria Math" w:hAnsi="Cambria Math"/>
+                    <w:b w:val="0"/>
+                    <w:bCs/>
+                    <w:i/>
+                  </w:rPr>
+                </m:ctrlPr>
+              </m:dPr>
+              <m:e>
+                <m:sSub>
+                  <m:sSubPr>
+                    <m:ctrlPr>
+                      <w:rPr>
+                        <w:rFonts w:ascii="Cambria Math" w:hAnsi="Cambria Math"/>
+                        <w:b w:val="0"/>
+                        <w:bCs/>
+                        <w:i/>
+                      </w:rPr>
+                    </m:ctrlPr>
+                  </m:sSubPr>
+                  <m:e>
+                    <m:r>
+                      <w:rPr>
+                        <w:rFonts w:ascii="Cambria Math" w:hAnsi="Cambria Math"/>
+                      </w:rPr>
+                      <m:t>T</m:t>
+                    </m:r>
+                  </m:e>
+                  <m:sub>
+                    <m:r>
+                      <w:rPr>
+                        <w:rFonts w:ascii="Cambria Math" w:hAnsi="Cambria Math"/>
+                      </w:rPr>
+                      <m:t>max</m:t>
+                    </m:r>
+                  </m:sub>
+                </m:sSub>
+                <m:r>
+                  <w:rPr>
+                    <w:rFonts w:ascii="Cambria Math" w:hAnsi="Cambria Math"/>
+                  </w:rPr>
+                  <m:t>+</m:t>
+                </m:r>
+                <m:sSub>
+                  <m:sSubPr>
+                    <m:ctrlPr>
+                      <w:rPr>
+                        <w:rFonts w:ascii="Cambria Math" w:hAnsi="Cambria Math"/>
+                        <w:b w:val="0"/>
+                        <w:bCs/>
+                        <w:i/>
+                      </w:rPr>
+                    </m:ctrlPr>
+                  </m:sSubPr>
+                  <m:e>
+                    <m:r>
+                      <w:rPr>
+                        <w:rFonts w:ascii="Cambria Math" w:hAnsi="Cambria Math"/>
+                      </w:rPr>
+                      <m:t>T</m:t>
+                    </m:r>
+                  </m:e>
+                  <m:sub>
+                    <m:r>
+                      <w:rPr>
+                        <w:rFonts w:ascii="Cambria Math" w:hAnsi="Cambria Math"/>
+                      </w:rPr>
+                      <m:t>min</m:t>
+                    </m:r>
+                  </m:sub>
+                </m:sSub>
+              </m:e>
+            </m:d>
+          </m:num>
+          <m:den>
+            <m:r>
+              <w:rPr>
+                <w:rFonts w:ascii="Cambria Math" w:hAnsi="Cambria Math"/>
+              </w:rPr>
+              <m:t>2</m:t>
+            </m:r>
+          </m:den>
+        </m:f>
+      </m:oMath>
+      <w:r>
+        <w:rPr>
+          <w:rFonts w:ascii="Cambria Math" w:hAnsi="Cambria Math"/>
+          <w:b w:val="0"/>
+          <w:bCs/>
+          <w:iCs/>
+        </w:rPr>
+        <w:tab/>
+        <w:t xml:space="preserve">[Eq.  </w:t>
+      </w:r>
+      <w:r>
+        <w:rPr>
+          <w:rFonts w:ascii="Cambria Math" w:hAnsi="Cambria Math"/>
+          <w:b w:val="0"/>
+          <w:bCs/>
+          <w:iCs/>
+        </w:rPr>
+        <w:fldChar w:fldCharType="begin"/>
+      </w:r>
+      <w:r>
+        <w:rPr>
+          <w:rFonts w:ascii="Cambria Math" w:hAnsi="Cambria Math"/>
+          <w:b w:val="0"/>
+          <w:bCs/>
+          <w:iCs/>
+        </w:rPr>
+        <w:instrText xml:space="preserve"> SEQ Eq._ \* ARABIC </w:instrText>
+      </w:r>
+      <w:r>
+        <w:rPr>
+          <w:rFonts w:ascii="Cambria Math" w:hAnsi="Cambria Math"/>
+          <w:b w:val="0"/>
+          <w:bCs/>
+          <w:iCs/>
+        </w:rPr>
+        <w:fldChar w:fldCharType="separate"/>
+      </w:r>
+      <w:r>
+        <w:rPr>
+          <w:rFonts w:ascii="Cambria Math" w:hAnsi="Cambria Math"/>
+          <w:b w:val="0"/>
+          <w:bCs/>
+          <w:iCs/>
           <w:noProof/>
         </w:rPr>
+        <w:t>4</w:t>
+      </w:r>
+      <w:r>
+        <w:rPr>
+          <w:rFonts w:ascii="Cambria Math" w:hAnsi="Cambria Math"/>
+          <w:b w:val="0"/>
+          <w:bCs/>
+          <w:iCs/>
+        </w:rPr>
+        <w:fldChar w:fldCharType="end"/>
+      </w:r>
+      <w:r>
+        <w:rPr>
+          <w:rFonts w:ascii="Cambria Math" w:hAnsi="Cambria Math"/>
+          <w:b w:val="0"/>
+          <w:bCs/>
+          <w:iCs/>
+        </w:rPr>
+        <w:t>]</w:t>
+      </w:r>
+    </w:p>
+    <w:p>
+      <w:pPr>
+        <w:rPr>
+          <w:lang w:val="en-NZ"/>
+        </w:rPr>
+      </w:pPr>
+      <w:r>
+        <w:rPr>
+          <w:lang w:val="en-NZ"/>
+        </w:rPr>
+        <w:lastRenderedPageBreak/>
+        <w:t xml:space="preserve">where </w:t>
+      </w:r>
+      <w:proofErr w:type="spellStart"/>
+      <w:r>
+        <w:rPr>
+          <w:i/>
+          <w:iCs/>
+          <w:lang w:val="en-NZ"/>
+        </w:rPr>
+        <w:t>t</w:t>
+      </w:r>
+      <w:proofErr w:type="spellEnd"/>
+      <w:r>
+        <w:rPr>
+          <w:lang w:val="en-NZ"/>
+        </w:rPr>
+        <w:t xml:space="preserve"> is the current fractional day (e.g., 30 minutes past midnight is 0.5/24=0.02083), </w:t>
+      </w:r>
+      <w:proofErr w:type="spellStart"/>
+      <w:r>
+        <w:rPr>
+          <w:i/>
+          <w:iCs/>
+          <w:lang w:val="en-NZ"/>
+        </w:rPr>
+        <w:t>t</w:t>
+      </w:r>
+      <w:r>
+        <w:rPr>
+          <w:i/>
+          <w:iCs/>
+          <w:vertAlign w:val="subscript"/>
+          <w:lang w:val="en-NZ"/>
+        </w:rPr>
+        <w:t>maxt</w:t>
+      </w:r>
+      <w:proofErr w:type="spellEnd"/>
+      <w:r>
+        <w:rPr>
+          <w:lang w:val="en-NZ"/>
+        </w:rPr>
+        <w:t xml:space="preserve"> is the assumed </w:t>
+      </w:r>
+      <w:r>
+        <w:rPr>
+          <w:i/>
+          <w:iCs/>
+          <w:lang w:val="en-NZ"/>
+        </w:rPr>
+        <w:t>t</w:t>
+      </w:r>
+      <w:r>
+        <w:rPr>
+          <w:lang w:val="en-NZ"/>
+        </w:rPr>
+        <w:t xml:space="preserve"> of maximum temperature, and </w:t>
+      </w:r>
+      <w:proofErr w:type="spellStart"/>
+      <w:r>
+        <w:rPr>
+          <w:i/>
+          <w:iCs/>
+          <w:lang w:val="en-NZ"/>
+        </w:rPr>
+        <w:t>T</w:t>
+      </w:r>
+      <w:r>
+        <w:rPr>
+          <w:i/>
+          <w:iCs/>
+          <w:vertAlign w:val="subscript"/>
+          <w:lang w:val="en-NZ"/>
+        </w:rPr>
+        <w:t>min</w:t>
+      </w:r>
+      <w:proofErr w:type="spellEnd"/>
+      <w:r>
+        <w:rPr>
+          <w:vertAlign w:val="subscript"/>
+          <w:lang w:val="en-NZ"/>
+        </w:rPr>
+        <w:t xml:space="preserve"> </w:t>
+      </w:r>
+      <w:r>
+        <w:rPr>
+          <w:lang w:val="en-NZ"/>
+        </w:rPr>
+        <w:t xml:space="preserve">and </w:t>
+      </w:r>
+      <w:proofErr w:type="spellStart"/>
+      <w:r>
+        <w:rPr>
+          <w:i/>
+          <w:iCs/>
+          <w:lang w:val="en-NZ"/>
+        </w:rPr>
+        <w:t>T</w:t>
+      </w:r>
+      <w:r>
+        <w:rPr>
+          <w:i/>
+          <w:iCs/>
+          <w:vertAlign w:val="subscript"/>
+          <w:lang w:val="en-NZ"/>
+        </w:rPr>
+        <w:t>max</w:t>
+      </w:r>
+      <w:proofErr w:type="spellEnd"/>
+      <w:r>
+        <w:rPr>
+          <w:lang w:val="en-NZ"/>
+        </w:rPr>
+        <w:t xml:space="preserve"> are the minimum and maximum temperatures from the weather file. The time at which the minimum temperature is reached is assumed to be (</w:t>
+      </w:r>
+      <w:proofErr w:type="spellStart"/>
+      <w:r>
+        <w:rPr>
+          <w:i/>
+          <w:iCs/>
+          <w:lang w:val="en-NZ"/>
+        </w:rPr>
+        <w:t>t</w:t>
+      </w:r>
+      <w:r>
+        <w:rPr>
+          <w:i/>
+          <w:iCs/>
+          <w:vertAlign w:val="subscript"/>
+          <w:lang w:val="en-NZ"/>
+        </w:rPr>
+        <w:t>maxt</w:t>
+      </w:r>
+      <w:proofErr w:type="spellEnd"/>
+      <w:r>
+        <w:rPr>
+          <w:lang w:val="en-NZ"/>
+        </w:rPr>
+        <w:t xml:space="preserve"> </w:t>
+      </w:r>
+      <w:r>
+        <w:rPr>
+          <w:lang w:val="en-NZ"/>
+        </w:rPr>
+        <w:t xml:space="preserve">- 0.5) and between midnight and that time, </w:t>
+      </w:r>
+      <w:r>
+        <w:rPr>
+          <w:i/>
+          <w:iCs/>
+          <w:lang w:val="en-NZ"/>
+        </w:rPr>
+        <w:t>T</w:t>
+      </w:r>
+      <w:r>
+        <w:rPr>
+          <w:lang w:val="en-NZ"/>
+        </w:rPr>
+        <w:t xml:space="preserve"> is linearly interpolated from </w:t>
+      </w:r>
+      <w:r>
+        <w:rPr>
+          <w:i/>
+          <w:iCs/>
+          <w:lang w:val="en-NZ"/>
+        </w:rPr>
+        <w:t>T</w:t>
+      </w:r>
+      <w:r>
+        <w:rPr>
+          <w:lang w:val="en-NZ"/>
+        </w:rPr>
+        <w:t xml:space="preserve"> at the end of the previous day and the </w:t>
+      </w:r>
+      <w:proofErr w:type="spellStart"/>
+      <w:r>
+        <w:rPr>
+          <w:i/>
+          <w:iCs/>
+          <w:lang w:val="en-NZ"/>
+        </w:rPr>
+        <w:t>T</w:t>
+      </w:r>
+      <w:r>
+        <w:rPr>
+          <w:i/>
+          <w:iCs/>
+          <w:vertAlign w:val="subscript"/>
+          <w:lang w:val="en-NZ"/>
+        </w:rPr>
+        <w:t>min</w:t>
+      </w:r>
+      <w:proofErr w:type="spellEnd"/>
+      <w:r>
+        <w:rPr>
+          <w:lang w:val="en-NZ"/>
+        </w:rPr>
+        <w:t xml:space="preserve"> of the current day. </w:t>
+      </w:r>
+      <w:r>
+        <w:rPr>
+          <w:lang w:val="en-NZ"/>
+        </w:rPr>
+        <w:t xml:space="preserve">In </w:t>
+      </w:r>
+      <w:proofErr w:type="gramStart"/>
+      <w:r>
+        <w:rPr>
+          <w:lang w:val="en-NZ"/>
+        </w:rPr>
+        <w:t>general</w:t>
+      </w:r>
+      <w:proofErr w:type="gramEnd"/>
+      <w:r>
+        <w:rPr>
+          <w:lang w:val="en-NZ"/>
+        </w:rPr>
+        <w:t xml:space="preserve"> this scheme produces realistic curves but there are some anomalies when there are abrupt changes in temperature. Figure 1 shows a</w:t>
+      </w:r>
+      <w:r>
+        <w:rPr>
+          <w:lang w:val="en-NZ"/>
+        </w:rPr>
+        <w:t>n example of a</w:t>
+      </w:r>
+      <w:r>
+        <w:rPr>
+          <w:lang w:val="en-NZ"/>
+        </w:rPr>
+        <w:t xml:space="preserve"> </w:t>
+      </w:r>
+      <w:r>
+        <w:rPr>
+          <w:lang w:val="en-NZ"/>
+        </w:rPr>
+        <w:t>1</w:t>
+      </w:r>
+      <w:r>
+        <w:rPr>
+          <w:lang w:val="en-NZ"/>
+        </w:rPr>
+        <w:t>0-day weather record in which there was an abrupt decline in temperature (on the 15</w:t>
+      </w:r>
+      <w:r>
+        <w:rPr>
+          <w:vertAlign w:val="superscript"/>
+          <w:lang w:val="en-NZ"/>
+        </w:rPr>
+        <w:t>th</w:t>
+      </w:r>
+      <w:r>
+        <w:rPr>
+          <w:lang w:val="en-NZ"/>
+        </w:rPr>
+        <w:t xml:space="preserve"> of the month).</w:t>
+      </w:r>
+    </w:p>
+    <w:p>
+      <w:pPr>
+        <w:rPr>
+          <w:lang w:val="en-NZ"/>
+        </w:rPr>
+      </w:pPr>
+    </w:p>
+    <w:p>
+      <w:pPr>
+        <w:rPr>
+          <w:lang w:val="en-NZ"/>
+        </w:rPr>
+      </w:pPr>
+    </w:p>
+    <w:p>
+      <w:pPr>
+        <w:rPr>
+          <w:lang w:val="en-NZ"/>
+        </w:rPr>
+      </w:pPr>
+      <w:r>
+        <w:rPr>
+          <w:noProof/>
+          <w:lang w:val="en-NZ"/>
+        </w:rPr>
         <w:drawing>
-          <wp:inline distT="0" distB="0" distL="0" distR="0" wp14:anchorId="2912EA6B" wp14:editId="7D27D9BE">
-            <wp:extent cx="5760085" cy="464820"/>
-            <wp:effectExtent l="0" t="0" r="0" b="0"/>
-            <wp:docPr id="1483273964" name="Picture 1"/>
+          <wp:inline distT="0" distB="0" distL="0" distR="0" wp14:anchorId="656CDE88" wp14:editId="270B60D6">
+            <wp:extent cx="5526811" cy="3178810"/>
+            <wp:effectExtent l="0" t="0" r="0" b="2540"/>
+            <wp:docPr id="87985436" name="Picture 1"/>
             <wp:cNvGraphicFramePr>
               <a:graphicFrameLocks xmlns:a="http://schemas.openxmlformats.org/drawingml/2006/main" noChangeAspect="1"/>
             </wp:cNvGraphicFramePr>
@@ -5177,397 +6303,13 @@
               <a:graphicData uri="http://schemas.openxmlformats.org/drawingml/2006/picture">
                 <pic:pic xmlns:pic="http://schemas.openxmlformats.org/drawingml/2006/picture">
                   <pic:nvPicPr>
-                    <pic:cNvPr id="1483273964" name=""/>
-                    <pic:cNvPicPr/>
-                  </pic:nvPicPr>
-                  <pic:blipFill>
-                    <a:blip r:embed="rId8"/>
-                    <a:stretch>
-                      <a:fillRect/>
-                    </a:stretch>
-                  </pic:blipFill>
-                  <pic:spPr>
-                    <a:xfrm>
-                      <a:off x="0" y="0"/>
-                      <a:ext cx="5760085" cy="464820"/>
-                    </a:xfrm>
-                    <a:prstGeom prst="rect">
-                      <a:avLst/>
-                    </a:prstGeom>
-                  </pic:spPr>
-                </pic:pic>
-              </a:graphicData>
-            </a:graphic>
-          </wp:inline>
-        </w:drawing>
-      </w:r>
-    </w:p>
-    <w:p/>
-    <w:p>
-      <w:proofErr w:type="spellStart"/>
-      <w:r>
-        <w:t>propsome</w:t>
-      </w:r>
-      <w:proofErr w:type="spellEnd"/>
-      <w:r>
-        <w:t xml:space="preserve"> assumptions and </w:t>
-      </w:r>
-    </w:p>
-    <w:p/>
-    <w:p>
-      <w:r>
-        <w:lastRenderedPageBreak/>
-        <w:t xml:space="preserve">In Temperature, </w:t>
-      </w:r>
-    </w:p>
-    <w:p/>
-    <w:p/>
-    <w:p/>
-    <w:p/>
-    <w:p/>
-    <w:p/>
-    <w:p>
-      <w:r>
-        <w:t xml:space="preserve">The lower boundary condition is taken as a </w:t>
-      </w:r>
-      <w:proofErr w:type="gramStart"/>
-      <w:r>
-        <w:t>zero flux</w:t>
-      </w:r>
-      <w:proofErr w:type="gramEnd"/>
-      <w:r>
-        <w:t xml:space="preserve"> condition, </w:t>
-      </w:r>
-      <w:proofErr w:type="spellStart"/>
-      <w:r>
-        <w:t>ie</w:t>
-      </w:r>
-      <w:proofErr w:type="spellEnd"/>
-      <w:r>
-        <w:t>. constant temperature, in which T</w:t>
-      </w:r>
-      <w:r>
-        <w:rPr>
-          <w:vertAlign w:val="subscript"/>
-        </w:rPr>
-        <w:t>nz+1</w:t>
-      </w:r>
-      <w:r>
-        <w:t xml:space="preserve"> equals a constant which is usually taken as the average annual temperature.</w:t>
-      </w:r>
-      <w:r>
-        <w:t xml:space="preserve"> </w:t>
-      </w:r>
-    </w:p>
-    <w:p>
-      <w:pPr>
-        <w:tabs>
-          <w:tab w:val="right" w:pos="8789"/>
-        </w:tabs>
-      </w:pPr>
-      <w:r>
-        <w:rPr>
-          <w:position w:val="-36"/>
-        </w:rPr>
-        <w:object w:dxaOrig="8199" w:dyaOrig="859" w14:anchorId="5F8A9363">
-          <v:shapetype id="_x0000_t75" coordsize="21600,21600" o:spt="75" o:preferrelative="t" path="m@4@5l@4@11@9@11@9@5xe" filled="f" stroked="f">
-            <v:stroke joinstyle="miter"/>
-            <v:formulas>
-              <v:f eqn="if lineDrawn pixelLineWidth 0"/>
-              <v:f eqn="sum @0 1 0"/>
-              <v:f eqn="sum 0 0 @1"/>
-              <v:f eqn="prod @2 1 2"/>
-              <v:f eqn="prod @3 21600 pixelWidth"/>
-              <v:f eqn="prod @3 21600 pixelHeight"/>
-              <v:f eqn="sum @0 0 1"/>
-              <v:f eqn="prod @6 1 2"/>
-              <v:f eqn="prod @7 21600 pixelWidth"/>
-              <v:f eqn="sum @8 21600 0"/>
-              <v:f eqn="prod @7 21600 pixelHeight"/>
-              <v:f eqn="sum @10 21600 0"/>
-            </v:formulas>
-            <v:path o:extrusionok="f" gradientshapeok="t" o:connecttype="rect"/>
-            <o:lock v:ext="edit" aspectratio="t"/>
-          </v:shapetype>
-          <v:shape id="_x0000_i1025" type="#_x0000_t75" style="width:409.9pt;height:43.3pt" o:ole="">
-            <v:imagedata r:id="rId9" o:title=""/>
-          </v:shape>
-          <o:OLEObject Type="Embed" ProgID="Equation.2" ShapeID="_x0000_i1025" DrawAspect="Content" ObjectID="_1772362075" r:id="rId10"/>
-        </w:object>
-      </w:r>
-      <w:r>
-        <w:tab/>
-        <w:t xml:space="preserve">[17] </w:t>
-      </w:r>
-    </w:p>
-    <w:p>
-      <w:r>
-        <w:t>The upper boundary condition is more complex.</w:t>
-      </w:r>
-      <w:r>
-        <w:t xml:space="preserve"> </w:t>
-      </w:r>
-      <w:proofErr w:type="gramStart"/>
-      <w:r>
-        <w:t>Usually</w:t>
-      </w:r>
-      <w:proofErr w:type="gramEnd"/>
-      <w:r>
-        <w:t xml:space="preserve"> the known temperature is the air temperature at some height above the soil and d</w:t>
-      </w:r>
-      <w:r>
-        <w:rPr>
-          <w:vertAlign w:val="subscript"/>
-        </w:rPr>
-        <w:t>1</w:t>
-      </w:r>
-      <w:r>
-        <w:t xml:space="preserve"> is expressed as,</w:t>
-      </w:r>
-    </w:p>
-    <w:p>
-      <w:pPr>
-        <w:tabs>
-          <w:tab w:val="right" w:pos="8789"/>
-        </w:tabs>
-      </w:pPr>
-      <w:r>
-        <w:rPr>
-          <w:position w:val="-34"/>
-        </w:rPr>
-        <w:object w:dxaOrig="7360" w:dyaOrig="820" w14:anchorId="62452783">
-          <v:shape id="_x0000_i1026" type="#_x0000_t75" style="width:367.95pt;height:41.1pt" o:ole="">
-            <v:imagedata r:id="rId11" o:title=""/>
-          </v:shape>
-          <o:OLEObject Type="Embed" ProgID="Equation.2" ShapeID="_x0000_i1026" DrawAspect="Content" ObjectID="_1772362076" r:id="rId12"/>
-        </w:object>
-      </w:r>
-      <w:r>
-        <w:t>,</w:t>
-      </w:r>
-      <w:r>
-        <w:tab/>
-        <w:t xml:space="preserve">[18] </w:t>
-      </w:r>
-    </w:p>
-    <w:p>
-      <w:r>
-        <w:t>where K</w:t>
-      </w:r>
-      <w:r>
-        <w:rPr>
-          <w:vertAlign w:val="subscript"/>
-        </w:rPr>
-        <w:t>BL</w:t>
-      </w:r>
-      <w:r>
-        <w:t xml:space="preserve"> is the boundary layer conductance (J s</w:t>
-      </w:r>
-      <w:r>
-        <w:rPr>
-          <w:vertAlign w:val="superscript"/>
-        </w:rPr>
-        <w:t>-1</w:t>
-      </w:r>
-      <w:r>
-        <w:t xml:space="preserve"> m</w:t>
-      </w:r>
-      <w:r>
-        <w:rPr>
-          <w:vertAlign w:val="superscript"/>
-        </w:rPr>
-        <w:t>-2</w:t>
-      </w:r>
-      <w:r>
-        <w:t xml:space="preserve"> K</w:t>
-      </w:r>
-      <w:r>
-        <w:rPr>
-          <w:vertAlign w:val="superscript"/>
-        </w:rPr>
-        <w:t>-1</w:t>
-      </w:r>
-      <w:r>
-        <w:t>), T</w:t>
-      </w:r>
-      <w:r>
-        <w:rPr>
-          <w:vertAlign w:val="subscript"/>
-        </w:rPr>
-        <w:t>air</w:t>
-      </w:r>
-      <w:r>
-        <w:t xml:space="preserve"> is the temperature at the top of the boundary layer, R</w:t>
-      </w:r>
-      <w:r>
-        <w:rPr>
-          <w:vertAlign w:val="subscript"/>
-        </w:rPr>
-        <w:t>n</w:t>
-      </w:r>
-      <w:r>
-        <w:t xml:space="preserve"> is the net radiative input (J s</w:t>
-      </w:r>
-      <w:r>
-        <w:rPr>
-          <w:vertAlign w:val="superscript"/>
-        </w:rPr>
-        <w:t>-1</w:t>
-      </w:r>
-      <w:r>
-        <w:t xml:space="preserve"> m</w:t>
-      </w:r>
-      <w:r>
-        <w:rPr>
-          <w:vertAlign w:val="superscript"/>
-        </w:rPr>
-        <w:t>-2</w:t>
-      </w:r>
-      <w:r>
-        <w:t xml:space="preserve">), and </w:t>
-      </w:r>
-      <w:proofErr w:type="spellStart"/>
-      <w:r>
-        <w:t>E</w:t>
-      </w:r>
-      <w:r>
-        <w:rPr>
-          <w:vertAlign w:val="subscript"/>
-        </w:rPr>
-        <w:t>soil</w:t>
-      </w:r>
-      <w:proofErr w:type="spellEnd"/>
-      <w:r>
-        <w:t xml:space="preserve"> is the evaporative loss of energy from the soil surface (J s</w:t>
-      </w:r>
-      <w:r>
-        <w:rPr>
-          <w:vertAlign w:val="superscript"/>
-        </w:rPr>
-        <w:t>-1</w:t>
-      </w:r>
-      <w:r>
-        <w:t xml:space="preserve"> m</w:t>
-      </w:r>
-      <w:r>
-        <w:rPr>
-          <w:vertAlign w:val="superscript"/>
-        </w:rPr>
-        <w:t>-2</w:t>
-      </w:r>
-      <w:r>
-        <w:t>).</w:t>
-      </w:r>
-    </w:p>
-    <w:p/>
-    <w:p>
-      <w:r>
-        <w:rPr>
-          <w:i/>
-        </w:rPr>
-        <w:t>Implementation</w:t>
-      </w:r>
-    </w:p>
-    <w:p>
-      <w:r>
-        <w:t xml:space="preserve">Soiltemp is designed to independent of the </w:t>
-      </w:r>
-      <w:proofErr w:type="spellStart"/>
-      <w:r>
-        <w:t>Apsim</w:t>
-      </w:r>
-      <w:proofErr w:type="spellEnd"/>
-      <w:r>
-        <w:t xml:space="preserve"> timestep.</w:t>
-      </w:r>
-      <w:r>
-        <w:t xml:space="preserve"> </w:t>
-      </w:r>
-      <w:r>
-        <w:t xml:space="preserve">To allow for the numerical solution, the equations above are solved 48 times within each </w:t>
-      </w:r>
-      <w:proofErr w:type="spellStart"/>
-      <w:r>
-        <w:t>Apsim</w:t>
-      </w:r>
-      <w:proofErr w:type="spellEnd"/>
-      <w:r>
-        <w:t xml:space="preserve"> timestep.</w:t>
-      </w:r>
-      <w:r>
-        <w:t xml:space="preserve"> </w:t>
-      </w:r>
-      <w:r>
-        <w:t xml:space="preserve">This allows for a half-hourly internal time step when </w:t>
-      </w:r>
-      <w:proofErr w:type="spellStart"/>
-      <w:r>
-        <w:t>Apsim</w:t>
-      </w:r>
-      <w:proofErr w:type="spellEnd"/>
-      <w:r>
-        <w:t xml:space="preserve"> is running on its customary daily step, which should be more than sufficient for numerical stability.</w:t>
-      </w:r>
-      <w:r>
-        <w:t xml:space="preserve"> </w:t>
-      </w:r>
-      <w:r>
-        <w:t xml:space="preserve">When the </w:t>
-      </w:r>
-      <w:proofErr w:type="spellStart"/>
-      <w:r>
-        <w:t>Apsim</w:t>
-      </w:r>
-      <w:proofErr w:type="spellEnd"/>
-      <w:r>
-        <w:t xml:space="preserve"> timestep is 24 hours Soiltemp estimates the changes in air temperature, the upper boundary condition, in the following manner.</w:t>
-      </w:r>
-    </w:p>
-    <w:p/>
-    <w:p>
-      <w:pPr>
-        <w:framePr w:hSpace="180" w:wrap="around" w:vAnchor="text" w:hAnchor="text" w:y="1"/>
-        <w:pBdr>
-          <w:top w:val="single" w:sz="6" w:space="1" w:color="auto"/>
-          <w:left w:val="single" w:sz="6" w:space="1" w:color="auto"/>
-          <w:bottom w:val="single" w:sz="6" w:space="1" w:color="auto"/>
-          <w:right w:val="single" w:sz="6" w:space="1" w:color="auto"/>
-        </w:pBdr>
-      </w:pPr>
-    </w:p>
-    <w:p>
-      <w:pPr>
-        <w:framePr w:hSpace="180" w:wrap="around" w:vAnchor="text" w:hAnchor="text" w:y="1"/>
-        <w:pBdr>
-          <w:top w:val="single" w:sz="6" w:space="1" w:color="auto"/>
-          <w:left w:val="single" w:sz="6" w:space="1" w:color="auto"/>
-          <w:bottom w:val="single" w:sz="6" w:space="1" w:color="auto"/>
-          <w:right w:val="single" w:sz="6" w:space="1" w:color="auto"/>
-        </w:pBdr>
-      </w:pPr>
-      <w:r>
-        <w:rPr>
-          <w:noProof/>
-        </w:rPr>
-        <w:drawing>
-          <wp:inline distT="0" distB="0" distL="0" distR="0" wp14:anchorId="1209B1AC" wp14:editId="300E5056">
-            <wp:extent cx="5753100" cy="2393950"/>
-            <wp:effectExtent l="0" t="0" r="0" b="0"/>
-            <wp:docPr id="20" name="Picture 1"/>
-            <wp:cNvGraphicFramePr>
-              <a:graphicFrameLocks xmlns:a="http://schemas.openxmlformats.org/drawingml/2006/main" noChangeAspect="1"/>
-            </wp:cNvGraphicFramePr>
-            <a:graphic xmlns:a="http://schemas.openxmlformats.org/drawingml/2006/main">
-              <a:graphicData uri="http://schemas.openxmlformats.org/drawingml/2006/picture">
-                <pic:pic xmlns:pic="http://schemas.openxmlformats.org/drawingml/2006/picture">
-                  <pic:nvPicPr>
-                    <pic:cNvPr id="0" name="Picture 20"/>
+                    <pic:cNvPr id="0" name="Picture 6"/>
                     <pic:cNvPicPr>
                       <a:picLocks noChangeAspect="1" noChangeArrowheads="1"/>
                     </pic:cNvPicPr>
                   </pic:nvPicPr>
                   <pic:blipFill>
-                    <a:blip r:embed="rId13" cstate="print">
+                    <a:blip r:embed="rId13">
                       <a:extLst>
                         <a:ext uri="{28A0092B-C50C-407E-A947-70E740481C1C}">
                           <a14:useLocalDpi xmlns:a14="http://schemas.microsoft.com/office/drawing/2010/main" val="0"/>
@@ -5582,15 +6324,12 @@
                   <pic:spPr bwMode="auto">
                     <a:xfrm>
                       <a:off x="0" y="0"/>
-                      <a:ext cx="5753100" cy="2393950"/>
+                      <a:ext cx="5545994" cy="3189844"/>
                     </a:xfrm>
                     <a:prstGeom prst="rect">
                       <a:avLst/>
                     </a:prstGeom>
                     <a:noFill/>
-                    <a:ln>
-                      <a:noFill/>
-                    </a:ln>
                   </pic:spPr>
                 </pic:pic>
               </a:graphicData>
@@ -5601,149 +6340,128 @@
     </w:p>
     <w:p>
       <w:pPr>
-        <w:framePr w:hSpace="180" w:wrap="around" w:vAnchor="text" w:hAnchor="text" w:y="1"/>
-        <w:pBdr>
-          <w:top w:val="single" w:sz="6" w:space="1" w:color="auto"/>
-          <w:left w:val="single" w:sz="6" w:space="1" w:color="auto"/>
-          <w:bottom w:val="single" w:sz="6" w:space="1" w:color="auto"/>
-          <w:right w:val="single" w:sz="6" w:space="1" w:color="auto"/>
-        </w:pBdr>
-        <w:rPr>
-          <w:i/>
-        </w:rPr>
-      </w:pPr>
-      <w:r>
-        <w:rPr>
-          <w:rFonts w:ascii="Arial" w:hAnsi="Arial"/>
-          <w:sz w:val="18"/>
-        </w:rPr>
-        <w:t>Figure 2.</w:t>
-      </w:r>
-      <w:r>
-        <w:rPr>
-          <w:rFonts w:ascii="Arial" w:hAnsi="Arial"/>
-          <w:sz w:val="18"/>
-        </w:rPr>
-        <w:t xml:space="preserve"> </w:t>
-      </w:r>
-      <w:r>
-        <w:rPr>
-          <w:rFonts w:ascii="Arial" w:hAnsi="Arial"/>
-          <w:sz w:val="18"/>
-        </w:rPr>
-        <w:t>Diagram showing the interpolation of air temperature within a day based on minimum and maximum temperature.</w:t>
+        <w:rPr>
+          <w:lang w:val="en-NZ"/>
+        </w:rPr>
+      </w:pPr>
+      <w:r>
+        <w:rPr>
+          <w:lang w:val="en-NZ"/>
+        </w:rPr>
+        <w:t>Figure 1. Interpolated air temperature for Wagga Wagga (Australia) from 12 to 20 December 1994</w:t>
+      </w:r>
+      <w:r>
+        <w:rPr>
+          <w:lang w:val="en-NZ"/>
+        </w:rPr>
+        <w:t>.</w:t>
       </w:r>
     </w:p>
     <w:p>
-      <w:r>
-        <w:t xml:space="preserve">Air temperatures occurring between midnight and </w:t>
-      </w:r>
-      <w:proofErr w:type="spellStart"/>
-      <w:r>
-        <w:t>mint_time</w:t>
-      </w:r>
-      <w:proofErr w:type="spellEnd"/>
-      <w:r>
-        <w:t xml:space="preserve"> are linearly interpolated from the air temperature at midnight, calculated at the end of the previous </w:t>
-      </w:r>
-      <w:proofErr w:type="spellStart"/>
-      <w:r>
-        <w:t>Apsim</w:t>
-      </w:r>
-      <w:proofErr w:type="spellEnd"/>
-      <w:r>
-        <w:t xml:space="preserve"> timestep, and mint.</w:t>
-      </w:r>
-      <w:r>
-        <w:t xml:space="preserve"> </w:t>
-      </w:r>
-      <w:r>
-        <w:t xml:space="preserve">There is a linear rise in </w:t>
-      </w:r>
-      <w:proofErr w:type="spellStart"/>
-      <w:r>
-        <w:t>temperture</w:t>
-      </w:r>
-      <w:proofErr w:type="spellEnd"/>
-      <w:r>
-        <w:t xml:space="preserve"> from the day’s minimum to maximum.</w:t>
-      </w:r>
-      <w:r>
-        <w:t xml:space="preserve"> </w:t>
-      </w:r>
-      <w:r>
-        <w:t xml:space="preserve">After </w:t>
-      </w:r>
-      <w:proofErr w:type="spellStart"/>
-      <w:r>
-        <w:t>maxt_time</w:t>
-      </w:r>
-      <w:proofErr w:type="spellEnd"/>
-      <w:r>
-        <w:t xml:space="preserve"> until midnight, air temperature is calculated as decreasing at the same rate at which it rose.</w:t>
-      </w:r>
-      <w:r>
-        <w:t xml:space="preserve"> </w:t>
+      <w:pPr>
+        <w:rPr>
+          <w:lang w:val="en-NZ"/>
+        </w:rPr>
+      </w:pPr>
+    </w:p>
+    <w:p>
+      <w:r>
+        <w:t xml:space="preserve">With the upper boundary being at the hight of the meteorological instruments, it is also necessary to estimate the effective thermal conductance between the instrument height and the soil surface. For this we use the method presented by </w:t>
+      </w:r>
+      <w:r>
+        <w:fldChar w:fldCharType="begin"/>
+      </w:r>
+      <w:r>
+        <w:instrText xml:space="preserve"> ADDIN EN.CITE &lt;EndNote&gt;&lt;Cite AuthorYear="1"&gt;&lt;Author&gt;Campbell&lt;/Author&gt;&lt;Year&gt;1985&lt;/Year&gt;&lt;RecNum&gt;328&lt;/RecNum&gt;&lt;Suffix&gt;`, program 12.2`, page 140&lt;/Suffix&gt;&lt;DisplayText&gt;Campbell (1985, program 12.2, page 140)&lt;/DisplayText&gt;&lt;record&gt;&lt;rec-number&gt;328&lt;/rec-number&gt;&lt;foreign-keys&gt;&lt;key app="EN" db-id="f2tttzdw4ww50iexvejpt9wcdrd5err0trwd" timestamp="0"&gt;328&lt;/key&gt;&lt;/foreign-keys&gt;&lt;ref-type name="Book"&gt;6&lt;/ref-type&gt;&lt;contributors&gt;&lt;authors&gt;&lt;author&gt;Campbell, G.S.&lt;/author&gt;&lt;/authors&gt;&lt;/contributors&gt;&lt;titles&gt;&lt;title&gt;Soil Physics with BASIC. Transport Models for Soil - Plant Systems&lt;/title&gt;&lt;/titles&gt;&lt;pages&gt;150&lt;/pages&gt;&lt;dates&gt;&lt;year&gt;1985&lt;/year&gt;&lt;/dates&gt;&lt;pub-location&gt;Amsterdam&lt;/pub-location&gt;&lt;publisher&gt;Elsevier&lt;/publisher&gt;&lt;accession-num&gt;321&lt;/accession-num&gt;&lt;urls&gt;&lt;/urls&gt;&lt;/record&gt;&lt;/Cite&gt;&lt;/EndNote&gt;</w:instrText>
+      </w:r>
+      <w:r>
+        <w:fldChar w:fldCharType="separate"/>
+      </w:r>
+      <w:r>
+        <w:rPr>
+          <w:noProof/>
+        </w:rPr>
+        <w:t>Campbell (1985, program 12.2, page 140)</w:t>
+      </w:r>
+      <w:r>
+        <w:fldChar w:fldCharType="end"/>
+      </w:r>
+      <w:r>
+        <w:t xml:space="preserve"> including the stability corrections</w:t>
+      </w:r>
+      <w:r>
+        <w:t xml:space="preserve"> which are iterated three times for each internal timestep</w:t>
+      </w:r>
+      <w:r>
+        <w:t>.</w:t>
       </w:r>
     </w:p>
     <w:p/>
     <w:p>
       <w:pPr>
-        <w:rPr>
-          <w:i/>
-        </w:rPr>
-      </w:pPr>
-      <w:r>
-        <w:lastRenderedPageBreak/>
-        <w:t xml:space="preserve">If the </w:t>
+        <w:pStyle w:val="Heading1"/>
+        <w:rPr>
+          <w:lang w:val="en-NZ"/>
+        </w:rPr>
+      </w:pPr>
+      <w:r>
+        <w:rPr>
+          <w:lang w:val="en-NZ"/>
+        </w:rPr>
+        <w:t>In</w:t>
+      </w:r>
+      <w:r>
+        <w:rPr>
+          <w:lang w:val="en-NZ"/>
+        </w:rPr>
+        <w:t>itial values</w:t>
+      </w:r>
+    </w:p>
+    <w:p>
+      <w:r>
+        <w:t xml:space="preserve">As with most models, </w:t>
       </w:r>
       <w:proofErr w:type="spellStart"/>
       <w:r>
-        <w:t>Apsim</w:t>
+        <w:t>SoilTemperature</w:t>
       </w:r>
       <w:proofErr w:type="spellEnd"/>
       <w:r>
-        <w:t xml:space="preserve"> timestep is less than 24 </w:t>
-      </w:r>
-      <w:proofErr w:type="gramStart"/>
-      <w:r>
-        <w:t>hours</w:t>
-      </w:r>
-      <w:proofErr w:type="gramEnd"/>
-      <w:r>
-        <w:t xml:space="preserve"> it is assumed that the user is supplying enough detail of the diurnal changes in air temperature that such interpolation is not required.</w:t>
-      </w:r>
-      <w:r>
-        <w:t xml:space="preserve"> </w:t>
-      </w:r>
-      <w:r>
-        <w:t xml:space="preserve">In that case air </w:t>
-      </w:r>
-      <w:proofErr w:type="spellStart"/>
-      <w:r>
-        <w:t>temperture</w:t>
-      </w:r>
-      <w:proofErr w:type="spellEnd"/>
-      <w:r>
-        <w:t xml:space="preserve"> is taken as the average of mint and </w:t>
-      </w:r>
-      <w:proofErr w:type="spellStart"/>
-      <w:r>
-        <w:t>maxt</w:t>
-      </w:r>
-      <w:proofErr w:type="spellEnd"/>
-      <w:r>
-        <w:t xml:space="preserve"> for each </w:t>
-      </w:r>
-      <w:proofErr w:type="spellStart"/>
-      <w:r>
-        <w:t>Apsim</w:t>
-      </w:r>
-      <w:proofErr w:type="spellEnd"/>
-      <w:r>
-        <w:t xml:space="preserve"> timestep.</w:t>
+        <w:t xml:space="preserve"> requires initial values. In this case it is the temperature in each soil layer. </w:t>
+      </w:r>
+      <w:r>
+        <w:t>A scheme has been added to estimate the initial temperature and these are discarded in favour of any user inputs.</w:t>
       </w:r>
     </w:p>
+    <w:p/>
+    <w:p/>
+    <w:p/>
+    <w:p>
+      <w:pPr>
+        <w:pStyle w:val="Heading1"/>
+        <w:rPr>
+          <w:lang w:val="en-NZ"/>
+        </w:rPr>
+      </w:pPr>
+      <w:r>
+        <w:rPr>
+          <w:lang w:val="en-NZ"/>
+        </w:rPr>
+        <w:t>Inputs and Parameters</w:t>
+      </w:r>
+    </w:p>
+    <w:p>
+      <w:pPr>
+        <w:rPr>
+          <w:lang w:val="en-NZ"/>
+        </w:rPr>
+      </w:pPr>
+    </w:p>
+    <w:p/>
+    <w:p/>
+    <w:p/>
+    <w:p/>
+    <w:p/>
     <w:p>
       <w:pPr>
         <w:rPr>
@@ -6524,10 +7242,29 @@
           <w:position w:val="-28"/>
         </w:rPr>
         <w:object w:dxaOrig="4099" w:dyaOrig="680" w14:anchorId="18F1C83D">
-          <v:shape id="_x0000_i1027" type="#_x0000_t75" style="width:204.95pt;height:34pt" o:ole="">
+          <v:shapetype id="_x0000_t75" coordsize="21600,21600" o:spt="75" o:preferrelative="t" path="m@4@5l@4@11@9@11@9@5xe" filled="f" stroked="f">
+            <v:stroke joinstyle="miter"/>
+            <v:formulas>
+              <v:f eqn="if lineDrawn pixelLineWidth 0"/>
+              <v:f eqn="sum @0 1 0"/>
+              <v:f eqn="sum 0 0 @1"/>
+              <v:f eqn="prod @2 1 2"/>
+              <v:f eqn="prod @3 21600 pixelWidth"/>
+              <v:f eqn="prod @3 21600 pixelHeight"/>
+              <v:f eqn="sum @0 0 1"/>
+              <v:f eqn="prod @6 1 2"/>
+              <v:f eqn="prod @7 21600 pixelWidth"/>
+              <v:f eqn="sum @8 21600 0"/>
+              <v:f eqn="prod @7 21600 pixelHeight"/>
+              <v:f eqn="sum @10 21600 0"/>
+            </v:formulas>
+            <v:path o:extrusionok="f" gradientshapeok="t" o:connecttype="rect"/>
+            <o:lock v:ext="edit" aspectratio="t"/>
+          </v:shapetype>
+          <v:shape id="_x0000_i1027" type="#_x0000_t75" style="width:205pt;height:34pt" o:ole="">
             <v:imagedata r:id="rId14" o:title=""/>
           </v:shape>
-          <o:OLEObject Type="Embed" ProgID="Equation.2" ShapeID="_x0000_i1027" DrawAspect="Content" ObjectID="_1772362077" r:id="rId15"/>
+          <o:OLEObject Type="Embed" ProgID="Equation.2" ShapeID="_x0000_i1027" DrawAspect="Content" ObjectID="_1772461333" r:id="rId15"/>
         </w:object>
       </w:r>
       <w:r>
@@ -6556,10 +7293,10 @@
           <w:position w:val="-30"/>
         </w:rPr>
         <w:object w:dxaOrig="1120" w:dyaOrig="740" w14:anchorId="0E9B7AD8">
-          <v:shape id="_x0000_i1028" type="#_x0000_t75" style="width:55.65pt;height:36.65pt" o:ole="">
+          <v:shape id="_x0000_i1028" type="#_x0000_t75" style="width:55.5pt;height:36.5pt" o:ole="">
             <v:imagedata r:id="rId16" o:title=""/>
           </v:shape>
-          <o:OLEObject Type="Embed" ProgID="Equation.2" ShapeID="_x0000_i1028" DrawAspect="Content" ObjectID="_1772362078" r:id="rId17"/>
+          <o:OLEObject Type="Embed" ProgID="Equation.2" ShapeID="_x0000_i1028" DrawAspect="Content" ObjectID="_1772461334" r:id="rId17"/>
         </w:object>
       </w:r>
       <w:r>
@@ -6572,7 +7309,6 @@
     </w:p>
     <w:p>
       <w:r>
-        <w:lastRenderedPageBreak/>
         <w:t>T</w:t>
       </w:r>
       <w:r>
@@ -6647,1197 +7383,17 @@
       </w:r>
       <w:r>
         <w:t>These inputs are.</w:t>
-      </w:r>
-    </w:p>
-    <w:p/>
-    <w:tbl>
-      <w:tblPr>
-        <w:tblW w:w="0" w:type="auto"/>
-        <w:tblLayout w:type="fixed"/>
-        <w:tblLook w:val="0000" w:firstRow="0" w:lastRow="0" w:firstColumn="0" w:lastColumn="0" w:noHBand="0" w:noVBand="0"/>
-      </w:tblPr>
-      <w:tblGrid>
-        <w:gridCol w:w="2376"/>
-        <w:gridCol w:w="993"/>
-        <w:gridCol w:w="5917"/>
-      </w:tblGrid>
-      <w:tr>
-        <w:tc>
-          <w:tcPr>
-            <w:tcW w:w="2376" w:type="dxa"/>
-          </w:tcPr>
-          <w:p>
-            <w:r>
-              <w:t>Name</w:t>
-            </w:r>
-          </w:p>
-        </w:tc>
-        <w:tc>
-          <w:tcPr>
-            <w:tcW w:w="993" w:type="dxa"/>
-          </w:tcPr>
-          <w:p>
-            <w:r>
-              <w:t>Unit</w:t>
-            </w:r>
-          </w:p>
-        </w:tc>
-        <w:tc>
-          <w:tcPr>
-            <w:tcW w:w="5917" w:type="dxa"/>
-          </w:tcPr>
-          <w:p>
-            <w:r>
-              <w:t>Description</w:t>
-            </w:r>
-          </w:p>
-        </w:tc>
-      </w:tr>
-      <w:tr>
-        <w:tc>
-          <w:tcPr>
-            <w:tcW w:w="9286" w:type="dxa"/>
-            <w:gridSpan w:val="3"/>
-          </w:tcPr>
-          <w:p>
-            <w:r>
-              <w:t>Variables from the Input module</w:t>
-            </w:r>
-          </w:p>
-        </w:tc>
-      </w:tr>
-      <w:tr>
-        <w:tc>
-          <w:tcPr>
-            <w:tcW w:w="2376" w:type="dxa"/>
-          </w:tcPr>
-          <w:p>
-            <w:proofErr w:type="spellStart"/>
-            <w:r>
-              <w:t>temp_average_annual</w:t>
-            </w:r>
-            <w:proofErr w:type="spellEnd"/>
-          </w:p>
-        </w:tc>
-        <w:tc>
-          <w:tcPr>
-            <w:tcW w:w="993" w:type="dxa"/>
-          </w:tcPr>
-          <w:p>
-            <w:r>
-              <w:sym w:font="Symbol" w:char="F0B0"/>
-            </w:r>
-            <w:r>
-              <w:t>C</w:t>
-            </w:r>
-          </w:p>
-        </w:tc>
-        <w:tc>
-          <w:tcPr>
-            <w:tcW w:w="5917" w:type="dxa"/>
-          </w:tcPr>
-          <w:p>
-            <w:r>
-              <w:t xml:space="preserve">Average annual temperature, used to set the initial soil temperature if </w:t>
-            </w:r>
-            <w:proofErr w:type="spellStart"/>
-            <w:r>
-              <w:t>soil_temp</w:t>
-            </w:r>
-            <w:proofErr w:type="spellEnd"/>
-            <w:r>
-              <w:t xml:space="preserve"> is not supplied.</w:t>
-            </w:r>
-            <w:r>
-              <w:t xml:space="preserve"> </w:t>
-            </w:r>
-            <w:r>
-              <w:t>Also determines the temperature at the lower boundary.</w:t>
-            </w:r>
-          </w:p>
-        </w:tc>
-      </w:tr>
-      <w:tr>
-        <w:tc>
-          <w:tcPr>
-            <w:tcW w:w="2376" w:type="dxa"/>
-          </w:tcPr>
-          <w:p>
-            <w:r>
-              <w:t>timestep</w:t>
-            </w:r>
-          </w:p>
-        </w:tc>
-        <w:tc>
-          <w:tcPr>
-            <w:tcW w:w="993" w:type="dxa"/>
-          </w:tcPr>
-          <w:p>
-            <w:r>
-              <w:t>min</w:t>
-            </w:r>
-          </w:p>
-        </w:tc>
-        <w:tc>
-          <w:tcPr>
-            <w:tcW w:w="5917" w:type="dxa"/>
-          </w:tcPr>
-          <w:p>
-            <w:r>
-              <w:t>Simulation timestep, converted to seconds internally.</w:t>
-            </w:r>
-          </w:p>
-        </w:tc>
-      </w:tr>
-      <w:tr>
-        <w:tc>
-          <w:tcPr>
-            <w:tcW w:w="2376" w:type="dxa"/>
-          </w:tcPr>
-          <w:p>
-            <w:proofErr w:type="spellStart"/>
-            <w:r>
-              <w:t>mint_time</w:t>
-            </w:r>
-            <w:proofErr w:type="spellEnd"/>
-          </w:p>
-        </w:tc>
-        <w:tc>
-          <w:tcPr>
-            <w:tcW w:w="993" w:type="dxa"/>
-          </w:tcPr>
-          <w:p>
-            <w:r>
-              <w:t>hours</w:t>
-            </w:r>
-          </w:p>
-        </w:tc>
-        <w:tc>
-          <w:tcPr>
-            <w:tcW w:w="5917" w:type="dxa"/>
-          </w:tcPr>
-          <w:p>
-            <w:r>
-              <w:t>Specifies the hour of the day when the minimum air temperature occurs.</w:t>
-            </w:r>
-          </w:p>
-        </w:tc>
-      </w:tr>
-      <w:tr>
-        <w:tc>
-          <w:tcPr>
-            <w:tcW w:w="2376" w:type="dxa"/>
-          </w:tcPr>
-          <w:p>
-            <w:proofErr w:type="spellStart"/>
-            <w:r>
-              <w:t>maxt_time</w:t>
-            </w:r>
-            <w:proofErr w:type="spellEnd"/>
-          </w:p>
-        </w:tc>
-        <w:tc>
-          <w:tcPr>
-            <w:tcW w:w="993" w:type="dxa"/>
-          </w:tcPr>
-          <w:p>
-            <w:r>
-              <w:t>hours</w:t>
-            </w:r>
-          </w:p>
-        </w:tc>
-        <w:tc>
-          <w:tcPr>
-            <w:tcW w:w="5917" w:type="dxa"/>
-          </w:tcPr>
-          <w:p>
-            <w:r>
-              <w:t>Specifies the hour of the day when the maximum air temperature occurs.</w:t>
-            </w:r>
-          </w:p>
-        </w:tc>
-      </w:tr>
-      <w:tr>
-        <w:tc>
-          <w:tcPr>
-            <w:tcW w:w="2376" w:type="dxa"/>
-          </w:tcPr>
-          <w:p>
-            <w:r>
-              <w:t>mint</w:t>
-            </w:r>
-          </w:p>
-        </w:tc>
-        <w:tc>
-          <w:tcPr>
-            <w:tcW w:w="993" w:type="dxa"/>
-          </w:tcPr>
-          <w:p>
-            <w:r>
-              <w:sym w:font="Symbol" w:char="F0B0"/>
-            </w:r>
-            <w:r>
-              <w:t>C</w:t>
-            </w:r>
-          </w:p>
-        </w:tc>
-        <w:tc>
-          <w:tcPr>
-            <w:tcW w:w="5917" w:type="dxa"/>
-          </w:tcPr>
-          <w:p>
-            <w:r>
-              <w:t>Minimum air temperature.</w:t>
-            </w:r>
-          </w:p>
-        </w:tc>
-      </w:tr>
-      <w:tr>
-        <w:tc>
-          <w:tcPr>
-            <w:tcW w:w="2376" w:type="dxa"/>
-          </w:tcPr>
-          <w:p>
-            <w:proofErr w:type="spellStart"/>
-            <w:r>
-              <w:t>maxt</w:t>
-            </w:r>
-            <w:proofErr w:type="spellEnd"/>
-          </w:p>
-        </w:tc>
-        <w:tc>
-          <w:tcPr>
-            <w:tcW w:w="993" w:type="dxa"/>
-          </w:tcPr>
-          <w:p>
-            <w:r>
-              <w:sym w:font="Symbol" w:char="F0B0"/>
-            </w:r>
-            <w:r>
-              <w:t>C</w:t>
-            </w:r>
-          </w:p>
-        </w:tc>
-        <w:tc>
-          <w:tcPr>
-            <w:tcW w:w="5917" w:type="dxa"/>
-          </w:tcPr>
-          <w:p>
-            <w:r>
-              <w:t>Maximum air temperature.</w:t>
-            </w:r>
-          </w:p>
-        </w:tc>
-      </w:tr>
-      <w:tr>
-        <w:tc>
-          <w:tcPr>
-            <w:tcW w:w="9286" w:type="dxa"/>
-            <w:gridSpan w:val="3"/>
-          </w:tcPr>
-          <w:p>
-            <w:r>
-              <w:t>Variables from the soil water module</w:t>
-            </w:r>
-          </w:p>
-        </w:tc>
-      </w:tr>
-      <w:tr>
-        <w:tc>
-          <w:tcPr>
-            <w:tcW w:w="2376" w:type="dxa"/>
-          </w:tcPr>
-          <w:p>
-            <w:proofErr w:type="spellStart"/>
-            <w:r>
-              <w:t>dlayer</w:t>
-            </w:r>
-            <w:proofErr w:type="spellEnd"/>
-            <w:r>
-              <w:t>[</w:t>
-            </w:r>
-            <w:proofErr w:type="spellStart"/>
-            <w:r>
-              <w:t>nz</w:t>
-            </w:r>
-            <w:proofErr w:type="spellEnd"/>
-            <w:r>
-              <w:t>]</w:t>
-            </w:r>
-          </w:p>
-        </w:tc>
-        <w:tc>
-          <w:tcPr>
-            <w:tcW w:w="993" w:type="dxa"/>
-          </w:tcPr>
-          <w:p>
-            <w:r>
-              <w:t>mm</w:t>
-            </w:r>
-          </w:p>
-        </w:tc>
-        <w:tc>
-          <w:tcPr>
-            <w:tcW w:w="5917" w:type="dxa"/>
-          </w:tcPr>
-          <w:p>
-            <w:r>
-              <w:t>Array of layer depths used to specify the nodes, converted to m internally.</w:t>
-            </w:r>
-          </w:p>
-        </w:tc>
-      </w:tr>
-      <w:tr>
-        <w:tc>
-          <w:tcPr>
-            <w:tcW w:w="2376" w:type="dxa"/>
-          </w:tcPr>
-          <w:p>
-            <w:proofErr w:type="spellStart"/>
-            <w:r>
-              <w:t>sw</w:t>
-            </w:r>
-            <w:proofErr w:type="spellEnd"/>
-            <w:r>
-              <w:t>[</w:t>
-            </w:r>
-            <w:proofErr w:type="spellStart"/>
-            <w:r>
-              <w:t>nz</w:t>
-            </w:r>
-            <w:proofErr w:type="spellEnd"/>
-            <w:r>
-              <w:t>]</w:t>
-            </w:r>
-          </w:p>
-        </w:tc>
-        <w:tc>
-          <w:tcPr>
-            <w:tcW w:w="993" w:type="dxa"/>
-          </w:tcPr>
-          <w:p>
-            <w:r>
-              <w:t>m</w:t>
-            </w:r>
-            <w:r>
-              <w:rPr>
-                <w:vertAlign w:val="superscript"/>
-              </w:rPr>
-              <w:t>3</w:t>
-            </w:r>
-            <w:r>
-              <w:t xml:space="preserve"> </w:t>
-            </w:r>
-            <w:r>
-              <w:rPr>
-                <w:color w:val="000000"/>
-              </w:rPr>
-              <w:t>m</w:t>
-            </w:r>
-            <w:r>
-              <w:rPr>
-                <w:color w:val="000000"/>
-                <w:vertAlign w:val="superscript"/>
-              </w:rPr>
-              <w:t>-3</w:t>
-            </w:r>
-            <w:r>
-              <w:t xml:space="preserve"> </w:t>
-            </w:r>
-          </w:p>
-        </w:tc>
-        <w:tc>
-          <w:tcPr>
-            <w:tcW w:w="5917" w:type="dxa"/>
-          </w:tcPr>
-          <w:p>
-            <w:r>
-              <w:t>Volumetric soil water content.</w:t>
-            </w:r>
-          </w:p>
-        </w:tc>
-      </w:tr>
-      <w:tr>
-        <w:tc>
-          <w:tcPr>
-            <w:tcW w:w="2376" w:type="dxa"/>
-          </w:tcPr>
-          <w:p>
-            <w:r>
-              <w:t>bd[</w:t>
-            </w:r>
-            <w:proofErr w:type="spellStart"/>
-            <w:r>
-              <w:t>nz</w:t>
-            </w:r>
-            <w:proofErr w:type="spellEnd"/>
-            <w:r>
-              <w:t>]</w:t>
-            </w:r>
-          </w:p>
-        </w:tc>
-        <w:tc>
-          <w:tcPr>
-            <w:tcW w:w="993" w:type="dxa"/>
-          </w:tcPr>
-          <w:p>
-            <w:r>
-              <w:t xml:space="preserve">Mg </w:t>
-            </w:r>
-            <w:r>
-              <w:rPr>
-                <w:color w:val="000000"/>
-              </w:rPr>
-              <w:t>m</w:t>
-            </w:r>
-            <w:r>
-              <w:rPr>
-                <w:color w:val="000000"/>
-                <w:vertAlign w:val="superscript"/>
-              </w:rPr>
-              <w:t>-3</w:t>
-            </w:r>
-          </w:p>
-        </w:tc>
-        <w:tc>
-          <w:tcPr>
-            <w:tcW w:w="5917" w:type="dxa"/>
-          </w:tcPr>
-          <w:p>
-            <w:r>
-              <w:t>Soil bulk density.</w:t>
-            </w:r>
-          </w:p>
-        </w:tc>
-      </w:tr>
-      <w:tr>
-        <w:tc>
-          <w:tcPr>
-            <w:tcW w:w="2376" w:type="dxa"/>
-          </w:tcPr>
-          <w:p>
-            <w:proofErr w:type="spellStart"/>
-            <w:r>
-              <w:t>eo</w:t>
-            </w:r>
-            <w:proofErr w:type="spellEnd"/>
-          </w:p>
-        </w:tc>
-        <w:tc>
-          <w:tcPr>
-            <w:tcW w:w="993" w:type="dxa"/>
-          </w:tcPr>
-          <w:p>
-            <w:r>
-              <w:t>mm</w:t>
-            </w:r>
-          </w:p>
-        </w:tc>
-        <w:tc>
-          <w:tcPr>
-            <w:tcW w:w="5917" w:type="dxa"/>
-          </w:tcPr>
-          <w:p>
-            <w:r>
-              <w:t>Potential soil water evaporation, or the water-depth equivalent of the net radiation reaching the soil surface, converted to J s</w:t>
-            </w:r>
-            <w:r>
-              <w:rPr>
-                <w:vertAlign w:val="superscript"/>
-              </w:rPr>
-              <w:t>-1</w:t>
-            </w:r>
-            <w:r>
-              <w:t xml:space="preserve"> m</w:t>
-            </w:r>
-            <w:r>
-              <w:rPr>
-                <w:vertAlign w:val="superscript"/>
-              </w:rPr>
-              <w:t>-2</w:t>
-            </w:r>
-            <w:r>
-              <w:t xml:space="preserve"> K</w:t>
-            </w:r>
-            <w:r>
-              <w:rPr>
-                <w:vertAlign w:val="superscript"/>
-              </w:rPr>
-              <w:t>-1</w:t>
-            </w:r>
-            <w:r>
-              <w:t xml:space="preserve"> internally.</w:t>
-            </w:r>
-          </w:p>
-        </w:tc>
-      </w:tr>
-      <w:tr>
-        <w:tc>
-          <w:tcPr>
-            <w:tcW w:w="2376" w:type="dxa"/>
-          </w:tcPr>
-          <w:p>
-            <w:r>
-              <w:t>es</w:t>
-            </w:r>
-          </w:p>
-        </w:tc>
-        <w:tc>
-          <w:tcPr>
-            <w:tcW w:w="993" w:type="dxa"/>
-          </w:tcPr>
-          <w:p>
-            <w:r>
-              <w:t>mm</w:t>
-            </w:r>
-          </w:p>
-        </w:tc>
-        <w:tc>
-          <w:tcPr>
-            <w:tcW w:w="5917" w:type="dxa"/>
-          </w:tcPr>
-          <w:p>
-            <w:r>
-              <w:t>Actual soil water evaporation, or the water-depth equivalent of the evaporation from the soil surface, converted to J s</w:t>
-            </w:r>
-            <w:r>
-              <w:rPr>
-                <w:vertAlign w:val="superscript"/>
-              </w:rPr>
-              <w:t>-1</w:t>
-            </w:r>
-            <w:r>
-              <w:t xml:space="preserve"> m</w:t>
-            </w:r>
-            <w:r>
-              <w:rPr>
-                <w:vertAlign w:val="superscript"/>
-              </w:rPr>
-              <w:t>-2</w:t>
-            </w:r>
-            <w:r>
-              <w:t xml:space="preserve"> K</w:t>
-            </w:r>
-            <w:r>
-              <w:rPr>
-                <w:vertAlign w:val="superscript"/>
-              </w:rPr>
-              <w:t>-1</w:t>
-            </w:r>
-            <w:r>
-              <w:t xml:space="preserve"> internally.</w:t>
-            </w:r>
-          </w:p>
-        </w:tc>
-      </w:tr>
-    </w:tbl>
-    <w:p/>
-    <w:p>
-      <w:r>
-        <w:t xml:space="preserve">To allow compatibility with modules where changes in the soil occur with time, </w:t>
-      </w:r>
-      <w:proofErr w:type="spellStart"/>
-      <w:r>
-        <w:t>dlayer</w:t>
-      </w:r>
-      <w:proofErr w:type="spellEnd"/>
-      <w:r>
-        <w:t xml:space="preserve"> and bd are requested at every </w:t>
-      </w:r>
-      <w:proofErr w:type="spellStart"/>
-      <w:r>
-        <w:t>Apsim</w:t>
-      </w:r>
-      <w:proofErr w:type="spellEnd"/>
-      <w:r>
-        <w:t xml:space="preserve"> time step.</w:t>
-      </w:r>
-      <w:r>
-        <w:t xml:space="preserve"> </w:t>
-      </w:r>
-      <w:r>
-        <w:t xml:space="preserve">If </w:t>
-      </w:r>
-      <w:proofErr w:type="spellStart"/>
-      <w:r>
-        <w:t>eo</w:t>
-      </w:r>
-      <w:proofErr w:type="spellEnd"/>
-      <w:r>
-        <w:t xml:space="preserve"> and es are not </w:t>
-      </w:r>
-      <w:proofErr w:type="gramStart"/>
-      <w:r>
-        <w:t>available</w:t>
-      </w:r>
-      <w:proofErr w:type="gramEnd"/>
-      <w:r>
-        <w:t xml:space="preserve"> they are assumed equal to zero.</w:t>
-      </w:r>
-    </w:p>
-    <w:p/>
-    <w:p>
-      <w:pPr>
-        <w:rPr>
-          <w:i/>
-        </w:rPr>
-      </w:pPr>
-      <w:r>
-        <w:rPr>
-          <w:i/>
-        </w:rPr>
-        <w:t>Time step outputs</w:t>
-      </w:r>
-    </w:p>
-    <w:tbl>
-      <w:tblPr>
-        <w:tblW w:w="0" w:type="auto"/>
-        <w:tblLayout w:type="fixed"/>
-        <w:tblLook w:val="0000" w:firstRow="0" w:lastRow="0" w:firstColumn="0" w:lastColumn="0" w:noHBand="0" w:noVBand="0"/>
-      </w:tblPr>
-      <w:tblGrid>
-        <w:gridCol w:w="2235"/>
-        <w:gridCol w:w="1417"/>
-        <w:gridCol w:w="5634"/>
-      </w:tblGrid>
-      <w:tr>
-        <w:tc>
-          <w:tcPr>
-            <w:tcW w:w="2235" w:type="dxa"/>
-          </w:tcPr>
-          <w:p>
-            <w:r>
-              <w:t>Name</w:t>
-            </w:r>
-          </w:p>
-        </w:tc>
-        <w:tc>
-          <w:tcPr>
-            <w:tcW w:w="1417" w:type="dxa"/>
-          </w:tcPr>
-          <w:p>
-            <w:r>
-              <w:t>Unit</w:t>
-            </w:r>
-          </w:p>
-        </w:tc>
-        <w:tc>
-          <w:tcPr>
-            <w:tcW w:w="5634" w:type="dxa"/>
-          </w:tcPr>
-          <w:p>
-            <w:r>
-              <w:t>Description</w:t>
-            </w:r>
-          </w:p>
-        </w:tc>
-      </w:tr>
-      <w:tr>
-        <w:tc>
-          <w:tcPr>
-            <w:tcW w:w="2235" w:type="dxa"/>
-          </w:tcPr>
-          <w:p>
-            <w:proofErr w:type="spellStart"/>
-            <w:r>
-              <w:t>final_soil_temp</w:t>
-            </w:r>
-            <w:proofErr w:type="spellEnd"/>
-            <w:r>
-              <w:t>[</w:t>
-            </w:r>
-            <w:proofErr w:type="spellStart"/>
-            <w:r>
-              <w:t>nz</w:t>
-            </w:r>
-            <w:proofErr w:type="spellEnd"/>
-            <w:r>
-              <w:t>]</w:t>
-            </w:r>
-          </w:p>
-        </w:tc>
-        <w:tc>
-          <w:tcPr>
-            <w:tcW w:w="1417" w:type="dxa"/>
-          </w:tcPr>
-          <w:p>
-            <w:r>
-              <w:sym w:font="Symbol" w:char="F0B0"/>
-            </w:r>
-            <w:r>
-              <w:t>C</w:t>
-            </w:r>
-          </w:p>
-        </w:tc>
-        <w:tc>
-          <w:tcPr>
-            <w:tcW w:w="5634" w:type="dxa"/>
-          </w:tcPr>
-          <w:p>
-            <w:r>
-              <w:t>Soil temperature at the end of the final internal Soiltemp timestep.</w:t>
-            </w:r>
-          </w:p>
-        </w:tc>
-      </w:tr>
-      <w:tr>
-        <w:tc>
-          <w:tcPr>
-            <w:tcW w:w="2235" w:type="dxa"/>
-          </w:tcPr>
-          <w:p>
-            <w:proofErr w:type="spellStart"/>
-            <w:r>
-              <w:t>soil_temp</w:t>
-            </w:r>
-            <w:proofErr w:type="spellEnd"/>
-            <w:r>
-              <w:t>[</w:t>
-            </w:r>
-            <w:proofErr w:type="spellStart"/>
-            <w:r>
-              <w:t>nz</w:t>
-            </w:r>
-            <w:proofErr w:type="spellEnd"/>
-            <w:r>
-              <w:t>]</w:t>
-            </w:r>
-          </w:p>
-        </w:tc>
-        <w:tc>
-          <w:tcPr>
-            <w:tcW w:w="1417" w:type="dxa"/>
-          </w:tcPr>
-          <w:p>
-            <w:r>
-              <w:sym w:font="Symbol" w:char="F0B0"/>
-            </w:r>
-            <w:r>
-              <w:t>C</w:t>
-            </w:r>
-          </w:p>
-        </w:tc>
-        <w:tc>
-          <w:tcPr>
-            <w:tcW w:w="5634" w:type="dxa"/>
-          </w:tcPr>
-          <w:p>
-            <w:r>
-              <w:t xml:space="preserve">Average soil temperature during the </w:t>
-            </w:r>
-            <w:proofErr w:type="spellStart"/>
-            <w:r>
-              <w:t>Apsim</w:t>
-            </w:r>
-            <w:proofErr w:type="spellEnd"/>
-            <w:r>
-              <w:t xml:space="preserve"> timestep.</w:t>
-            </w:r>
-          </w:p>
-        </w:tc>
-      </w:tr>
-      <w:tr>
-        <w:tc>
-          <w:tcPr>
-            <w:tcW w:w="2235" w:type="dxa"/>
-          </w:tcPr>
-          <w:p>
-            <w:proofErr w:type="spellStart"/>
-            <w:r>
-              <w:t>mint_soil</w:t>
-            </w:r>
-            <w:proofErr w:type="spellEnd"/>
-            <w:r>
-              <w:t>[</w:t>
-            </w:r>
-            <w:proofErr w:type="spellStart"/>
-            <w:r>
-              <w:t>nz</w:t>
-            </w:r>
-            <w:proofErr w:type="spellEnd"/>
-            <w:r>
-              <w:t>]</w:t>
-            </w:r>
-          </w:p>
-        </w:tc>
-        <w:tc>
-          <w:tcPr>
-            <w:tcW w:w="1417" w:type="dxa"/>
-          </w:tcPr>
-          <w:p>
-            <w:r>
-              <w:sym w:font="Symbol" w:char="F0B0"/>
-            </w:r>
-            <w:r>
-              <w:t>C</w:t>
-            </w:r>
-          </w:p>
-        </w:tc>
-        <w:tc>
-          <w:tcPr>
-            <w:tcW w:w="5634" w:type="dxa"/>
-          </w:tcPr>
-          <w:p>
-            <w:r>
-              <w:t xml:space="preserve">Minimum soil temperature found in each layer during the </w:t>
-            </w:r>
-            <w:proofErr w:type="spellStart"/>
-            <w:r>
-              <w:t>Apsim</w:t>
-            </w:r>
-            <w:proofErr w:type="spellEnd"/>
-            <w:r>
-              <w:t xml:space="preserve"> timestep.</w:t>
-            </w:r>
-          </w:p>
-        </w:tc>
-      </w:tr>
-      <w:tr>
-        <w:tc>
-          <w:tcPr>
-            <w:tcW w:w="2235" w:type="dxa"/>
-          </w:tcPr>
-          <w:p>
-            <w:proofErr w:type="spellStart"/>
-            <w:r>
-              <w:t>maxt_soil</w:t>
-            </w:r>
-            <w:proofErr w:type="spellEnd"/>
-            <w:r>
-              <w:t>[</w:t>
-            </w:r>
-            <w:proofErr w:type="spellStart"/>
-            <w:r>
-              <w:t>nz</w:t>
-            </w:r>
-            <w:proofErr w:type="spellEnd"/>
-            <w:r>
-              <w:t>]</w:t>
-            </w:r>
-          </w:p>
-        </w:tc>
-        <w:tc>
-          <w:tcPr>
-            <w:tcW w:w="1417" w:type="dxa"/>
-          </w:tcPr>
-          <w:p>
-            <w:r>
-              <w:sym w:font="Symbol" w:char="F0B0"/>
-            </w:r>
-            <w:r>
-              <w:t>C</w:t>
-            </w:r>
-          </w:p>
-        </w:tc>
-        <w:tc>
-          <w:tcPr>
-            <w:tcW w:w="5634" w:type="dxa"/>
-          </w:tcPr>
-          <w:p>
-            <w:r>
-              <w:t xml:space="preserve">Maximum soil temperature found in each layer during the </w:t>
-            </w:r>
-            <w:proofErr w:type="spellStart"/>
-            <w:r>
-              <w:t>Apsim</w:t>
-            </w:r>
-            <w:proofErr w:type="spellEnd"/>
-            <w:r>
-              <w:t xml:space="preserve"> timestep.</w:t>
-            </w:r>
-          </w:p>
-        </w:tc>
-      </w:tr>
-      <w:tr>
-        <w:tc>
-          <w:tcPr>
-            <w:tcW w:w="2235" w:type="dxa"/>
-          </w:tcPr>
-          <w:p>
-            <w:proofErr w:type="spellStart"/>
-            <w:r>
-              <w:t>therm_cond</w:t>
-            </w:r>
-            <w:proofErr w:type="spellEnd"/>
-            <w:r>
-              <w:t>[</w:t>
-            </w:r>
-            <w:proofErr w:type="spellStart"/>
-            <w:r>
-              <w:t>nz</w:t>
-            </w:r>
-            <w:proofErr w:type="spellEnd"/>
-            <w:r>
-              <w:t>]</w:t>
-            </w:r>
-          </w:p>
-        </w:tc>
-        <w:tc>
-          <w:tcPr>
-            <w:tcW w:w="1417" w:type="dxa"/>
-          </w:tcPr>
-          <w:p>
-            <w:r>
-              <w:t>J s</w:t>
-            </w:r>
-            <w:r>
-              <w:rPr>
-                <w:vertAlign w:val="superscript"/>
-              </w:rPr>
-              <w:t>-1</w:t>
-            </w:r>
-            <w:r>
-              <w:t xml:space="preserve"> m</w:t>
-            </w:r>
-            <w:r>
-              <w:rPr>
-                <w:vertAlign w:val="superscript"/>
-              </w:rPr>
-              <w:t>-1</w:t>
-            </w:r>
-            <w:r>
-              <w:t xml:space="preserve"> K</w:t>
-            </w:r>
-            <w:r>
-              <w:rPr>
-                <w:vertAlign w:val="superscript"/>
-              </w:rPr>
-              <w:t>-1</w:t>
-            </w:r>
-          </w:p>
-        </w:tc>
-        <w:tc>
-          <w:tcPr>
-            <w:tcW w:w="5634" w:type="dxa"/>
-          </w:tcPr>
-          <w:p>
-            <w:r>
-              <w:t>Thermal conductivity for each layer.</w:t>
-            </w:r>
-          </w:p>
-        </w:tc>
-      </w:tr>
-      <w:tr>
-        <w:tc>
-          <w:tcPr>
-            <w:tcW w:w="2235" w:type="dxa"/>
-          </w:tcPr>
-          <w:p>
-            <w:proofErr w:type="spellStart"/>
-            <w:r>
-              <w:t>heat_store</w:t>
-            </w:r>
-            <w:proofErr w:type="spellEnd"/>
-            <w:r>
-              <w:t>[</w:t>
-            </w:r>
-            <w:proofErr w:type="spellStart"/>
-            <w:r>
-              <w:t>nz</w:t>
-            </w:r>
-            <w:proofErr w:type="spellEnd"/>
-            <w:r>
-              <w:t>]</w:t>
-            </w:r>
-          </w:p>
-        </w:tc>
-        <w:tc>
-          <w:tcPr>
-            <w:tcW w:w="1417" w:type="dxa"/>
-          </w:tcPr>
-          <w:p>
-            <w:r>
-              <w:t xml:space="preserve">J </w:t>
-            </w:r>
-            <w:r>
-              <w:rPr>
-                <w:color w:val="000000"/>
-              </w:rPr>
-              <w:t>m</w:t>
-            </w:r>
-            <w:r>
-              <w:rPr>
-                <w:color w:val="000000"/>
-                <w:vertAlign w:val="superscript"/>
-              </w:rPr>
-              <w:t>-3</w:t>
-            </w:r>
-            <w:r>
-              <w:t xml:space="preserve"> K</w:t>
-            </w:r>
-            <w:r>
-              <w:rPr>
-                <w:vertAlign w:val="superscript"/>
-              </w:rPr>
-              <w:t>-1</w:t>
-            </w:r>
-          </w:p>
-        </w:tc>
-        <w:tc>
-          <w:tcPr>
-            <w:tcW w:w="5634" w:type="dxa"/>
-          </w:tcPr>
-          <w:p>
-            <w:r>
-              <w:t>Volumetric specific heat for each layer.</w:t>
-            </w:r>
-          </w:p>
-        </w:tc>
-      </w:tr>
-      <w:tr>
-        <w:tc>
-          <w:tcPr>
-            <w:tcW w:w="2235" w:type="dxa"/>
-          </w:tcPr>
-          <w:p>
-            <w:r>
-              <w:t>airt</w:t>
-            </w:r>
-          </w:p>
-        </w:tc>
-        <w:tc>
-          <w:tcPr>
-            <w:tcW w:w="1417" w:type="dxa"/>
-          </w:tcPr>
-          <w:p>
-            <w:r>
-              <w:sym w:font="Symbol" w:char="F0B0"/>
-            </w:r>
-            <w:r>
-              <w:t>C</w:t>
-            </w:r>
-          </w:p>
-        </w:tc>
-        <w:tc>
-          <w:tcPr>
-            <w:tcW w:w="5634" w:type="dxa"/>
-          </w:tcPr>
-          <w:p>
-            <w:r>
-              <w:t xml:space="preserve">Average air temperature during the </w:t>
-            </w:r>
-            <w:proofErr w:type="spellStart"/>
-            <w:r>
-              <w:t>Apsim</w:t>
-            </w:r>
-            <w:proofErr w:type="spellEnd"/>
-            <w:r>
-              <w:t xml:space="preserve"> timestep.</w:t>
-            </w:r>
-          </w:p>
-        </w:tc>
-      </w:tr>
-    </w:tbl>
-    <w:p/>
-    <w:p>
-      <w:r>
-        <w:rPr>
-          <w:i/>
-        </w:rPr>
-        <w:t>References</w:t>
-      </w:r>
-    </w:p>
-    <w:p>
-      <w:pPr>
-        <w:ind w:left="567" w:hanging="567"/>
-      </w:pPr>
-      <w:r>
-        <w:lastRenderedPageBreak/>
-        <w:t xml:space="preserve">Campbell G.S., 1985, </w:t>
-      </w:r>
-      <w:r>
-        <w:rPr>
-          <w:i/>
-        </w:rPr>
-        <w:t>Soil Physics with Basic</w:t>
-      </w:r>
-      <w:r>
-        <w:t>, Elsevier, Amsterdam.</w:t>
-      </w:r>
-    </w:p>
-    <w:p>
-      <w:pPr>
-        <w:ind w:left="567" w:hanging="567"/>
-      </w:pPr>
-      <w:r>
-        <w:t xml:space="preserve">Carnahan B., Luther H.A., Wilkes J.O., 1969, </w:t>
-      </w:r>
-      <w:r>
-        <w:rPr>
-          <w:i/>
-        </w:rPr>
-        <w:t>Applied Numerical Methods</w:t>
-      </w:r>
-      <w:r>
-        <w:t>, 1</w:t>
-      </w:r>
-      <w:r>
-        <w:rPr>
-          <w:vertAlign w:val="superscript"/>
-        </w:rPr>
-        <w:t>st</w:t>
-      </w:r>
-      <w:r>
-        <w:t xml:space="preserve"> Ed. Wiley, New York.</w:t>
-      </w:r>
-    </w:p>
-    <w:p>
-      <w:pPr>
-        <w:ind w:left="567" w:hanging="567"/>
-      </w:pPr>
-      <w:proofErr w:type="spellStart"/>
-      <w:r>
-        <w:t>Carslaw</w:t>
-      </w:r>
-      <w:proofErr w:type="spellEnd"/>
-      <w:r>
-        <w:t xml:space="preserve"> H.S., Jaeger J.C., 1959, </w:t>
-      </w:r>
-      <w:r>
-        <w:rPr>
-          <w:i/>
-        </w:rPr>
-        <w:t>Conduction of Heat in Solids</w:t>
-      </w:r>
-      <w:r>
-        <w:t>, Oxford University Press, London.</w:t>
-      </w:r>
-    </w:p>
-    <w:p>
-      <w:pPr>
-        <w:ind w:left="567" w:hanging="567"/>
-      </w:pPr>
-      <w:r>
-        <w:t xml:space="preserve">Jury W.A., Gardner W.R., Gardner W.H., 1991, </w:t>
-      </w:r>
-      <w:r>
-        <w:rPr>
-          <w:i/>
-        </w:rPr>
-        <w:t>Soil Physics</w:t>
-      </w:r>
-      <w:r>
-        <w:t>, 5</w:t>
-      </w:r>
-      <w:r>
-        <w:rPr>
-          <w:vertAlign w:val="superscript"/>
-        </w:rPr>
-        <w:t>th</w:t>
-      </w:r>
-      <w:r>
-        <w:t xml:space="preserve"> Ed. Wiley, New York.</w:t>
       </w:r>
     </w:p>
     <w:p/>
     <w:p/>
     <w:p/>
     <w:p/>
+    <w:p/>
+    <w:p/>
     <w:p>
       <w:pPr>
         <w:pStyle w:val="EndNoteBibliography"/>
-        <w:spacing w:before="120"/>
-        <w:ind w:left="720" w:hanging="720"/>
       </w:pPr>
       <w:r>
         <w:fldChar w:fldCharType="begin"/>
@@ -7855,8 +7411,6 @@
     <w:p>
       <w:pPr>
         <w:pStyle w:val="EndNoteBibliography"/>
-        <w:spacing w:before="120"/>
-        <w:ind w:left="720" w:hanging="720"/>
       </w:pPr>
       <w:r>
         <w:t>de Vries, D.A., 1963. Thermal properties of soils, in: van Wijk, W.R. (Ed.) Physics of Plant Environment. North-Holland Publishing Corporation, Amsterdam, pp. 210–235.</w:t>
@@ -7865,8 +7419,6 @@
     <w:p>
       <w:pPr>
         <w:pStyle w:val="EndNoteBibliography"/>
-        <w:spacing w:before="120"/>
-        <w:ind w:left="720" w:hanging="720"/>
       </w:pPr>
       <w:r>
         <w:t>Jury, W.A.G., W.R;, Gardner, W.H., 1991. Soil Physics, 5th Ed. . Wiley, New York.</w:t>
@@ -7875,8 +7427,6 @@
     <w:p>
       <w:pPr>
         <w:pStyle w:val="EndNoteBibliography"/>
-        <w:spacing w:before="120"/>
-        <w:ind w:left="720" w:hanging="720"/>
       </w:pPr>
       <w:r>
         <w:t xml:space="preserve">Tian, Z., Lu, Y., Horton, R., Ren, T., 2016. A simplified de Vries‐based model to estimate thermal conductivity of unfrozen and frozen soil. Eur. J. Soil Science. 67(5), 564-572. </w:t>
@@ -7904,220 +7454,9 @@
     </w:p>
     <w:p/>
     <w:p/>
-    <w:p>
-      <w:pPr>
-        <w:framePr w:w="8738" w:hSpace="181" w:wrap="notBeside" w:vAnchor="text" w:hAnchor="page" w:x="2677" w:y="1"/>
-        <w:pBdr>
-          <w:top w:val="single" w:sz="6" w:space="1" w:color="auto"/>
-          <w:left w:val="single" w:sz="6" w:space="1" w:color="auto"/>
-          <w:bottom w:val="single" w:sz="6" w:space="1" w:color="auto"/>
-          <w:right w:val="single" w:sz="6" w:space="1" w:color="auto"/>
-        </w:pBdr>
-        <w:jc w:val="center"/>
-      </w:pPr>
-      <w:r>
-        <w:rPr>
-          <w:noProof/>
-        </w:rPr>
-        <w:lastRenderedPageBreak/>
-        <w:drawing>
-          <wp:inline distT="0" distB="0" distL="0" distR="0" wp14:anchorId="269ED0FF" wp14:editId="35C48D10">
-            <wp:extent cx="1593850" cy="4006850"/>
-            <wp:effectExtent l="0" t="0" r="0" b="0"/>
-            <wp:docPr id="1" name="Picture 2"/>
-            <wp:cNvGraphicFramePr>
-              <a:graphicFrameLocks xmlns:a="http://schemas.openxmlformats.org/drawingml/2006/main" noChangeAspect="1"/>
-            </wp:cNvGraphicFramePr>
-            <a:graphic xmlns:a="http://schemas.openxmlformats.org/drawingml/2006/main">
-              <a:graphicData uri="http://schemas.openxmlformats.org/drawingml/2006/picture">
-                <pic:pic xmlns:pic="http://schemas.openxmlformats.org/drawingml/2006/picture">
-                  <pic:nvPicPr>
-                    <pic:cNvPr id="0" name="Picture 1"/>
-                    <pic:cNvPicPr>
-                      <a:picLocks noChangeAspect="1" noChangeArrowheads="1"/>
-                    </pic:cNvPicPr>
-                  </pic:nvPicPr>
-                  <pic:blipFill>
-                    <a:blip r:embed="rId19" cstate="print">
-                      <a:extLst>
-                        <a:ext uri="{28A0092B-C50C-407E-A947-70E740481C1C}">
-                          <a14:useLocalDpi xmlns:a14="http://schemas.microsoft.com/office/drawing/2010/main" val="0"/>
-                        </a:ext>
-                      </a:extLst>
-                    </a:blip>
-                    <a:srcRect/>
-                    <a:stretch>
-                      <a:fillRect/>
-                    </a:stretch>
-                  </pic:blipFill>
-                  <pic:spPr bwMode="auto">
-                    <a:xfrm>
-                      <a:off x="0" y="0"/>
-                      <a:ext cx="1593850" cy="4006850"/>
-                    </a:xfrm>
-                    <a:prstGeom prst="rect">
-                      <a:avLst/>
-                    </a:prstGeom>
-                    <a:noFill/>
-                    <a:ln>
-                      <a:noFill/>
-                    </a:ln>
-                  </pic:spPr>
-                </pic:pic>
-              </a:graphicData>
-            </a:graphic>
-          </wp:inline>
-        </w:drawing>
-      </w:r>
-    </w:p>
-    <w:p>
-      <w:pPr>
-        <w:framePr w:w="8738" w:hSpace="181" w:wrap="notBeside" w:vAnchor="text" w:hAnchor="page" w:x="2677" w:y="1"/>
-        <w:pBdr>
-          <w:top w:val="single" w:sz="6" w:space="1" w:color="auto"/>
-          <w:left w:val="single" w:sz="6" w:space="1" w:color="auto"/>
-          <w:bottom w:val="single" w:sz="6" w:space="1" w:color="auto"/>
-          <w:right w:val="single" w:sz="6" w:space="1" w:color="auto"/>
-        </w:pBdr>
-        <w:rPr>
-          <w:rFonts w:ascii="Arial" w:hAnsi="Arial"/>
-          <w:sz w:val="18"/>
-        </w:rPr>
-      </w:pPr>
-    </w:p>
-    <w:p>
-      <w:pPr>
-        <w:framePr w:w="8738" w:hSpace="181" w:wrap="notBeside" w:vAnchor="text" w:hAnchor="page" w:x="2677" w:y="1"/>
-        <w:pBdr>
-          <w:top w:val="single" w:sz="6" w:space="1" w:color="auto"/>
-          <w:left w:val="single" w:sz="6" w:space="1" w:color="auto"/>
-          <w:bottom w:val="single" w:sz="6" w:space="1" w:color="auto"/>
-          <w:right w:val="single" w:sz="6" w:space="1" w:color="auto"/>
-        </w:pBdr>
-        <w:rPr>
-          <w:rFonts w:ascii="Arial" w:hAnsi="Arial"/>
-          <w:sz w:val="18"/>
-        </w:rPr>
-      </w:pPr>
-      <w:r>
-        <w:rPr>
-          <w:rFonts w:ascii="Arial" w:hAnsi="Arial"/>
-          <w:sz w:val="18"/>
-        </w:rPr>
-        <w:t xml:space="preserve">Figure 1. A diagrammatic representation of the node structure of the numerical simulation. T is temperature, Z is depth, K is thermal conductance, S is </w:t>
-      </w:r>
-      <w:proofErr w:type="gramStart"/>
-      <w:r>
-        <w:rPr>
-          <w:rFonts w:ascii="Arial" w:hAnsi="Arial"/>
-          <w:sz w:val="18"/>
-        </w:rPr>
-        <w:t>heat</w:t>
-      </w:r>
-      <w:proofErr w:type="gramEnd"/>
-      <w:r>
-        <w:rPr>
-          <w:rFonts w:ascii="Arial" w:hAnsi="Arial"/>
-          <w:sz w:val="18"/>
-        </w:rPr>
-        <w:t xml:space="preserve"> storage, </w:t>
-      </w:r>
-      <w:proofErr w:type="spellStart"/>
-      <w:r>
-        <w:rPr>
-          <w:rFonts w:ascii="Arial" w:hAnsi="Arial"/>
-          <w:sz w:val="18"/>
-        </w:rPr>
-        <w:t>nz</w:t>
-      </w:r>
-      <w:proofErr w:type="spellEnd"/>
-      <w:r>
-        <w:rPr>
-          <w:rFonts w:ascii="Arial" w:hAnsi="Arial"/>
-          <w:sz w:val="18"/>
-        </w:rPr>
-        <w:t xml:space="preserve"> is the number of nodes in the simulation, BL stands for boundary layer, T</w:t>
-      </w:r>
-      <w:r>
-        <w:rPr>
-          <w:rFonts w:ascii="Arial" w:hAnsi="Arial"/>
-          <w:sz w:val="18"/>
-          <w:vertAlign w:val="subscript"/>
-        </w:rPr>
-        <w:t>a</w:t>
-      </w:r>
-      <w:r>
-        <w:rPr>
-          <w:rFonts w:ascii="Arial" w:hAnsi="Arial"/>
-          <w:sz w:val="18"/>
-        </w:rPr>
-        <w:t xml:space="preserve"> is the air temperature, and T</w:t>
-      </w:r>
-      <w:r>
-        <w:rPr>
-          <w:rFonts w:ascii="Arial" w:hAnsi="Arial"/>
-          <w:sz w:val="18"/>
-          <w:vertAlign w:val="subscript"/>
-        </w:rPr>
-        <w:t>ave</w:t>
-      </w:r>
-      <w:r>
-        <w:rPr>
-          <w:rFonts w:ascii="Arial" w:hAnsi="Arial"/>
-          <w:sz w:val="18"/>
-        </w:rPr>
-        <w:t xml:space="preserve"> is the annual average soil temperature.</w:t>
-      </w:r>
-    </w:p>
-    <w:p>
-      <w:pPr>
-        <w:framePr w:w="8738" w:hSpace="181" w:wrap="notBeside" w:vAnchor="text" w:hAnchor="page" w:x="2677" w:y="1"/>
-        <w:pBdr>
-          <w:top w:val="single" w:sz="6" w:space="1" w:color="auto"/>
-          <w:left w:val="single" w:sz="6" w:space="1" w:color="auto"/>
-          <w:bottom w:val="single" w:sz="6" w:space="1" w:color="auto"/>
-          <w:right w:val="single" w:sz="6" w:space="1" w:color="auto"/>
-        </w:pBdr>
-        <w:rPr>
-          <w:rFonts w:ascii="Arial" w:hAnsi="Arial"/>
-          <w:sz w:val="18"/>
-        </w:rPr>
-      </w:pPr>
-    </w:p>
-    <w:p>
-      <w:pPr>
-        <w:framePr w:w="8738" w:hSpace="181" w:wrap="notBeside" w:vAnchor="text" w:hAnchor="page" w:x="2677" w:y="1"/>
-        <w:pBdr>
-          <w:top w:val="single" w:sz="6" w:space="1" w:color="auto"/>
-          <w:left w:val="single" w:sz="6" w:space="1" w:color="auto"/>
-          <w:bottom w:val="single" w:sz="6" w:space="1" w:color="auto"/>
-          <w:right w:val="single" w:sz="6" w:space="1" w:color="auto"/>
-        </w:pBdr>
-        <w:rPr>
-          <w:rFonts w:ascii="Arial" w:hAnsi="Arial"/>
-          <w:sz w:val="18"/>
-        </w:rPr>
-      </w:pPr>
-      <w:r>
-        <w:rPr>
-          <w:rFonts w:ascii="Arial" w:hAnsi="Arial"/>
-          <w:sz w:val="18"/>
-        </w:rPr>
-        <w:t xml:space="preserve">Needs updating with phantom </w:t>
-      </w:r>
-      <w:proofErr w:type="gramStart"/>
-      <w:r>
-        <w:rPr>
-          <w:rFonts w:ascii="Arial" w:hAnsi="Arial"/>
-          <w:sz w:val="18"/>
-        </w:rPr>
-        <w:t>nodes</w:t>
-      </w:r>
-      <w:proofErr w:type="gramEnd"/>
-    </w:p>
     <w:p/>
     <w:sectPr>
-      <w:footerReference w:type="default" r:id="rId20"/>
+      <w:footerReference w:type="default" r:id="rId19"/>
       <w:pgSz w:w="11907" w:h="16840"/>
       <w:pgMar w:top="1440" w:right="1418" w:bottom="1440" w:left="1418" w:header="720" w:footer="720" w:gutter="0"/>
       <w:pgNumType w:start="16"/>
@@ -8125,6 +7464,45 @@
     </w:sectPr>
   </w:body>
 </w:document>
+</file>
+
+<file path=word/comments.xml><?xml version="1.0" encoding="utf-8"?>
+<w:comments xmlns:wpc="http://schemas.microsoft.com/office/word/2010/wordprocessingCanvas" xmlns:cx="http://schemas.microsoft.com/office/drawing/2014/chartex" xmlns:cx1="http://schemas.microsoft.com/office/drawing/2015/9/8/chartex" xmlns:cx2="http://schemas.microsoft.com/office/drawing/2015/10/21/chartex" xmlns:cx3="http://schemas.microsoft.com/office/drawing/2016/5/9/chartex" xmlns:cx4="http://schemas.microsoft.com/office/drawing/2016/5/10/chartex" xmlns:cx5="http://schemas.microsoft.com/office/drawing/2016/5/11/chartex" xmlns:cx6="http://schemas.microsoft.com/office/drawing/2016/5/12/chartex" xmlns:cx7="http://schemas.microsoft.com/office/drawing/2016/5/13/chartex" xmlns:cx8="http://schemas.microsoft.com/office/drawing/2016/5/14/chartex" xmlns:mc="http://schemas.openxmlformats.org/markup-compatibility/2006" xmlns:aink="http://schemas.microsoft.com/office/drawing/2016/ink" xmlns:am3d="http://schemas.microsoft.com/office/drawing/2017/model3d" xmlns:o="urn:schemas-microsoft-com:office:office" xmlns:oel="http://schemas.microsoft.com/office/2019/extlst" xmlns:r="http://schemas.openxmlformats.org/officeDocument/2006/relationships" xmlns:m="http://schemas.openxmlformats.org/officeDocument/2006/math" xmlns:v="urn:schemas-microsoft-com:vml" xmlns:wp14="http://schemas.microsoft.com/office/word/2010/wordprocessingDrawing" xmlns:wp="http://schemas.openxmlformats.org/drawingml/2006/wordprocessingDrawing" xmlns:w10="urn:schemas-microsoft-com:office:word" xmlns:w="http://schemas.openxmlformats.org/wordprocessingml/2006/main" xmlns:w14="http://schemas.microsoft.com/office/word/2010/wordml" xmlns:w15="http://schemas.microsoft.com/office/word/2012/wordml" xmlns:w16cex="http://schemas.microsoft.com/office/word/2018/wordml/cex" xmlns:w16cid="http://schemas.microsoft.com/office/word/2016/wordml/cid" xmlns:w16="http://schemas.microsoft.com/office/word/2018/wordml" xmlns:w16sdtdh="http://schemas.microsoft.com/office/word/2020/wordml/sdtdatahash" xmlns:w16se="http://schemas.microsoft.com/office/word/2015/wordml/symex" xmlns:wpg="http://schemas.microsoft.com/office/word/2010/wordprocessingGroup" xmlns:wpi="http://schemas.microsoft.com/office/word/2010/wordprocessingInk" xmlns:wne="http://schemas.microsoft.com/office/word/2006/wordml" xmlns:wps="http://schemas.microsoft.com/office/word/2010/wordprocessingShape" mc:Ignorable="w14 w15 w16se w16cid w16 w16cex w16sdtdh wp14">
+  <w:comment w:id="4" w:author="Val Snow" w:date="2024-03-19T14:47:00Z" w:initials="VS">
+    <w:p>
+      <w:pPr>
+        <w:pStyle w:val="CommentText"/>
+      </w:pPr>
+      <w:r>
+        <w:rPr>
+          <w:rStyle w:val="CommentReference"/>
+        </w:rPr>
+        <w:annotationRef/>
+      </w:r>
+      <w:r>
+        <w:t>Note that these are MJ - convert to J before using</w:t>
+      </w:r>
+    </w:p>
+  </w:comment>
+</w:comments>
+</file>
+
+<file path=word/commentsExtended.xml><?xml version="1.0" encoding="utf-8"?>
+<w15:commentsEx xmlns:wpc="http://schemas.microsoft.com/office/word/2010/wordprocessingCanvas" xmlns:cx="http://schemas.microsoft.com/office/drawing/2014/chartex" xmlns:cx1="http://schemas.microsoft.com/office/drawing/2015/9/8/chartex" xmlns:cx2="http://schemas.microsoft.com/office/drawing/2015/10/21/chartex" xmlns:cx3="http://schemas.microsoft.com/office/drawing/2016/5/9/chartex" xmlns:cx4="http://schemas.microsoft.com/office/drawing/2016/5/10/chartex" xmlns:cx5="http://schemas.microsoft.com/office/drawing/2016/5/11/chartex" xmlns:cx6="http://schemas.microsoft.com/office/drawing/2016/5/12/chartex" xmlns:cx7="http://schemas.microsoft.com/office/drawing/2016/5/13/chartex" xmlns:cx8="http://schemas.microsoft.com/office/drawing/2016/5/14/chartex" xmlns:mc="http://schemas.openxmlformats.org/markup-compatibility/2006" xmlns:aink="http://schemas.microsoft.com/office/drawing/2016/ink" xmlns:am3d="http://schemas.microsoft.com/office/drawing/2017/model3d" xmlns:o="urn:schemas-microsoft-com:office:office" xmlns:oel="http://schemas.microsoft.com/office/2019/extlst" xmlns:r="http://schemas.openxmlformats.org/officeDocument/2006/relationships" xmlns:m="http://schemas.openxmlformats.org/officeDocument/2006/math" xmlns:v="urn:schemas-microsoft-com:vml" xmlns:wp14="http://schemas.microsoft.com/office/word/2010/wordprocessingDrawing" xmlns:wp="http://schemas.openxmlformats.org/drawingml/2006/wordprocessingDrawing" xmlns:w10="urn:schemas-microsoft-com:office:word" xmlns:w="http://schemas.openxmlformats.org/wordprocessingml/2006/main" xmlns:w14="http://schemas.microsoft.com/office/word/2010/wordml" xmlns:w15="http://schemas.microsoft.com/office/word/2012/wordml" xmlns:w16cex="http://schemas.microsoft.com/office/word/2018/wordml/cex" xmlns:w16cid="http://schemas.microsoft.com/office/word/2016/wordml/cid" xmlns:w16="http://schemas.microsoft.com/office/word/2018/wordml" xmlns:w16sdtdh="http://schemas.microsoft.com/office/word/2020/wordml/sdtdatahash" xmlns:w16se="http://schemas.microsoft.com/office/word/2015/wordml/symex" xmlns:wpg="http://schemas.microsoft.com/office/word/2010/wordprocessingGroup" xmlns:wpi="http://schemas.microsoft.com/office/word/2010/wordprocessingInk" xmlns:wne="http://schemas.microsoft.com/office/word/2006/wordml" xmlns:wps="http://schemas.microsoft.com/office/word/2010/wordprocessingShape" mc:Ignorable="w14 w15 w16se w16cid w16 w16cex w16sdtdh wp14">
+  <w15:commentEx w15:paraId="068616CD" w15:done="0"/>
+</w15:commentsEx>
+</file>
+
+<file path=word/commentsExtensible.xml><?xml version="1.0" encoding="utf-8"?>
+<w16cex:commentsExtensible xmlns:wpc="http://schemas.microsoft.com/office/word/2010/wordprocessingCanvas" xmlns:cx="http://schemas.microsoft.com/office/drawing/2014/chartex" xmlns:cx1="http://schemas.microsoft.com/office/drawing/2015/9/8/chartex" xmlns:cx2="http://schemas.microsoft.com/office/drawing/2015/10/21/chartex" xmlns:cx3="http://schemas.microsoft.com/office/drawing/2016/5/9/chartex" xmlns:cx4="http://schemas.microsoft.com/office/drawing/2016/5/10/chartex" xmlns:cx5="http://schemas.microsoft.com/office/drawing/2016/5/11/chartex" xmlns:cx6="http://schemas.microsoft.com/office/drawing/2016/5/12/chartex" xmlns:cx7="http://schemas.microsoft.com/office/drawing/2016/5/13/chartex" xmlns:cx8="http://schemas.microsoft.com/office/drawing/2016/5/14/chartex" xmlns:cr="http://schemas.microsoft.com/office/comments/2020/reactions" xmlns:mc="http://schemas.openxmlformats.org/markup-compatibility/2006" xmlns:aink="http://schemas.microsoft.com/office/drawing/2016/ink" xmlns:am3d="http://schemas.microsoft.com/office/drawing/2017/model3d" xmlns:o="urn:schemas-microsoft-com:office:office" xmlns:oel="http://schemas.microsoft.com/office/2019/extlst" xmlns:r="http://schemas.openxmlformats.org/officeDocument/2006/relationships" xmlns:m="http://schemas.openxmlformats.org/officeDocument/2006/math" xmlns:v="urn:schemas-microsoft-com:vml" xmlns:wp14="http://schemas.microsoft.com/office/word/2010/wordprocessingDrawing" xmlns:wp="http://schemas.openxmlformats.org/drawingml/2006/wordprocessingDrawing" xmlns:w10="urn:schemas-microsoft-com:office:word" xmlns:w="http://schemas.openxmlformats.org/wordprocessingml/2006/main" xmlns:w14="http://schemas.microsoft.com/office/word/2010/wordml" xmlns:w15="http://schemas.microsoft.com/office/word/2012/wordml" xmlns:w16cex="http://schemas.microsoft.com/office/word/2018/wordml/cex" xmlns:w16cid="http://schemas.microsoft.com/office/word/2016/wordml/cid" xmlns:w16="http://schemas.microsoft.com/office/word/2018/wordml" xmlns:w16sdtdh="http://schemas.microsoft.com/office/word/2020/wordml/sdtdatahash" xmlns:w16se="http://schemas.microsoft.com/office/word/2015/wordml/symex" xmlns:wpg="http://schemas.microsoft.com/office/word/2010/wordprocessingGroup" xmlns:wpi="http://schemas.microsoft.com/office/word/2010/wordprocessingInk" xmlns:wne="http://schemas.microsoft.com/office/word/2006/wordml" xmlns:wps="http://schemas.microsoft.com/office/word/2010/wordprocessingShape" mc:Ignorable="w14 w15 w16se w16cid w16 w16cex w16sdtdh cr wp14">
+  <w16cex:commentExtensible w16cex:durableId="468C8056" w16cex:dateUtc="2024-03-19T01:47:00Z"/>
+</w16cex:commentsExtensible>
+</file>
+
+<file path=word/commentsIds.xml><?xml version="1.0" encoding="utf-8"?>
+<w16cid:commentsIds xmlns:wpc="http://schemas.microsoft.com/office/word/2010/wordprocessingCanvas" xmlns:cx="http://schemas.microsoft.com/office/drawing/2014/chartex" xmlns:cx1="http://schemas.microsoft.com/office/drawing/2015/9/8/chartex" xmlns:cx2="http://schemas.microsoft.com/office/drawing/2015/10/21/chartex" xmlns:cx3="http://schemas.microsoft.com/office/drawing/2016/5/9/chartex" xmlns:cx4="http://schemas.microsoft.com/office/drawing/2016/5/10/chartex" xmlns:cx5="http://schemas.microsoft.com/office/drawing/2016/5/11/chartex" xmlns:cx6="http://schemas.microsoft.com/office/drawing/2016/5/12/chartex" xmlns:cx7="http://schemas.microsoft.com/office/drawing/2016/5/13/chartex" xmlns:cx8="http://schemas.microsoft.com/office/drawing/2016/5/14/chartex" xmlns:mc="http://schemas.openxmlformats.org/markup-compatibility/2006" xmlns:aink="http://schemas.microsoft.com/office/drawing/2016/ink" xmlns:am3d="http://schemas.microsoft.com/office/drawing/2017/model3d" xmlns:o="urn:schemas-microsoft-com:office:office" xmlns:oel="http://schemas.microsoft.com/office/2019/extlst" xmlns:r="http://schemas.openxmlformats.org/officeDocument/2006/relationships" xmlns:m="http://schemas.openxmlformats.org/officeDocument/2006/math" xmlns:v="urn:schemas-microsoft-com:vml" xmlns:wp14="http://schemas.microsoft.com/office/word/2010/wordprocessingDrawing" xmlns:wp="http://schemas.openxmlformats.org/drawingml/2006/wordprocessingDrawing" xmlns:w10="urn:schemas-microsoft-com:office:word" xmlns:w="http://schemas.openxmlformats.org/wordprocessingml/2006/main" xmlns:w14="http://schemas.microsoft.com/office/word/2010/wordml" xmlns:w15="http://schemas.microsoft.com/office/word/2012/wordml" xmlns:w16cex="http://schemas.microsoft.com/office/word/2018/wordml/cex" xmlns:w16cid="http://schemas.microsoft.com/office/word/2016/wordml/cid" xmlns:w16="http://schemas.microsoft.com/office/word/2018/wordml" xmlns:w16sdtdh="http://schemas.microsoft.com/office/word/2020/wordml/sdtdatahash" xmlns:w16se="http://schemas.microsoft.com/office/word/2015/wordml/symex" xmlns:wpg="http://schemas.microsoft.com/office/word/2010/wordprocessingGroup" xmlns:wpi="http://schemas.microsoft.com/office/word/2010/wordprocessingInk" xmlns:wne="http://schemas.microsoft.com/office/word/2006/wordml" xmlns:wps="http://schemas.microsoft.com/office/word/2010/wordprocessingShape" mc:Ignorable="w14 w15 w16se w16cid w16 w16cex w16sdtdh wp14">
+  <w16cid:commentId w16cid:paraId="068616CD" w16cid:durableId="468C8056"/>
+</w16cid:commentsIds>
 </file>
 
 <file path=word/endnotes.xml><?xml version="1.0" encoding="utf-8"?>
@@ -8702,9 +8080,9 @@
     </w:lvl>
   </w:abstractNum>
   <w:abstractNum w:abstractNumId="5" w15:restartNumberingAfterBreak="0">
-    <w:nsid w:val="764D3D3E"/>
+    <w:nsid w:val="72C23FD0"/>
     <w:multiLevelType w:val="hybridMultilevel"/>
-    <w:tmpl w:val="7A0CA42C"/>
+    <w:tmpl w:val="A92A58AE"/>
     <w:lvl w:ilvl="0" w:tplc="14090001">
       <w:start w:val="1"/>
       <w:numFmt w:val="bullet"/>
@@ -8815,16 +8193,16 @@
     </w:lvl>
   </w:abstractNum>
   <w:abstractNum w:abstractNumId="6" w15:restartNumberingAfterBreak="0">
-    <w:nsid w:val="7E22288E"/>
+    <w:nsid w:val="764D3D3E"/>
     <w:multiLevelType w:val="hybridMultilevel"/>
-    <w:tmpl w:val="1174D9F0"/>
+    <w:tmpl w:val="7A0CA42C"/>
     <w:lvl w:ilvl="0" w:tplc="14090001">
       <w:start w:val="1"/>
       <w:numFmt w:val="bullet"/>
       <w:lvlText w:val=""/>
       <w:lvlJc w:val="left"/>
       <w:pPr>
-        <w:ind w:left="360" w:hanging="360"/>
+        <w:ind w:left="720" w:hanging="360"/>
       </w:pPr>
       <w:rPr>
         <w:rFonts w:ascii="Symbol" w:hAnsi="Symbol" w:hint="default"/>
@@ -8836,7 +8214,7 @@
       <w:lvlText w:val="o"/>
       <w:lvlJc w:val="left"/>
       <w:pPr>
-        <w:ind w:left="1080" w:hanging="360"/>
+        <w:ind w:left="1440" w:hanging="360"/>
       </w:pPr>
       <w:rPr>
         <w:rFonts w:ascii="Courier New" w:hAnsi="Courier New" w:cs="Courier New" w:hint="default"/>
@@ -8848,7 +8226,7 @@
       <w:lvlText w:val=""/>
       <w:lvlJc w:val="left"/>
       <w:pPr>
-        <w:ind w:left="1800" w:hanging="360"/>
+        <w:ind w:left="2160" w:hanging="360"/>
       </w:pPr>
       <w:rPr>
         <w:rFonts w:ascii="Wingdings" w:hAnsi="Wingdings" w:hint="default"/>
@@ -8860,7 +8238,7 @@
       <w:lvlText w:val=""/>
       <w:lvlJc w:val="left"/>
       <w:pPr>
-        <w:ind w:left="2520" w:hanging="360"/>
+        <w:ind w:left="2880" w:hanging="360"/>
       </w:pPr>
       <w:rPr>
         <w:rFonts w:ascii="Symbol" w:hAnsi="Symbol" w:hint="default"/>
@@ -8872,7 +8250,7 @@
       <w:lvlText w:val="o"/>
       <w:lvlJc w:val="left"/>
       <w:pPr>
-        <w:ind w:left="3240" w:hanging="360"/>
+        <w:ind w:left="3600" w:hanging="360"/>
       </w:pPr>
       <w:rPr>
         <w:rFonts w:ascii="Courier New" w:hAnsi="Courier New" w:cs="Courier New" w:hint="default"/>
@@ -8884,7 +8262,7 @@
       <w:lvlText w:val=""/>
       <w:lvlJc w:val="left"/>
       <w:pPr>
-        <w:ind w:left="3960" w:hanging="360"/>
+        <w:ind w:left="4320" w:hanging="360"/>
       </w:pPr>
       <w:rPr>
         <w:rFonts w:ascii="Wingdings" w:hAnsi="Wingdings" w:hint="default"/>
@@ -8896,7 +8274,7 @@
       <w:lvlText w:val=""/>
       <w:lvlJc w:val="left"/>
       <w:pPr>
-        <w:ind w:left="4680" w:hanging="360"/>
+        <w:ind w:left="5040" w:hanging="360"/>
       </w:pPr>
       <w:rPr>
         <w:rFonts w:ascii="Symbol" w:hAnsi="Symbol" w:hint="default"/>
@@ -8908,7 +8286,7 @@
       <w:lvlText w:val="o"/>
       <w:lvlJc w:val="left"/>
       <w:pPr>
-        <w:ind w:left="5400" w:hanging="360"/>
+        <w:ind w:left="5760" w:hanging="360"/>
       </w:pPr>
       <w:rPr>
         <w:rFonts w:ascii="Courier New" w:hAnsi="Courier New" w:cs="Courier New" w:hint="default"/>
@@ -8920,6 +8298,119 @@
       <w:lvlText w:val=""/>
       <w:lvlJc w:val="left"/>
       <w:pPr>
+        <w:ind w:left="6480" w:hanging="360"/>
+      </w:pPr>
+      <w:rPr>
+        <w:rFonts w:ascii="Wingdings" w:hAnsi="Wingdings" w:hint="default"/>
+      </w:rPr>
+    </w:lvl>
+  </w:abstractNum>
+  <w:abstractNum w:abstractNumId="7" w15:restartNumberingAfterBreak="0">
+    <w:nsid w:val="7E22288E"/>
+    <w:multiLevelType w:val="hybridMultilevel"/>
+    <w:tmpl w:val="1174D9F0"/>
+    <w:lvl w:ilvl="0" w:tplc="14090001">
+      <w:start w:val="1"/>
+      <w:numFmt w:val="bullet"/>
+      <w:lvlText w:val=""/>
+      <w:lvlJc w:val="left"/>
+      <w:pPr>
+        <w:ind w:left="360" w:hanging="360"/>
+      </w:pPr>
+      <w:rPr>
+        <w:rFonts w:ascii="Symbol" w:hAnsi="Symbol" w:hint="default"/>
+      </w:rPr>
+    </w:lvl>
+    <w:lvl w:ilvl="1" w:tplc="14090003" w:tentative="1">
+      <w:start w:val="1"/>
+      <w:numFmt w:val="bullet"/>
+      <w:lvlText w:val="o"/>
+      <w:lvlJc w:val="left"/>
+      <w:pPr>
+        <w:ind w:left="1080" w:hanging="360"/>
+      </w:pPr>
+      <w:rPr>
+        <w:rFonts w:ascii="Courier New" w:hAnsi="Courier New" w:cs="Courier New" w:hint="default"/>
+      </w:rPr>
+    </w:lvl>
+    <w:lvl w:ilvl="2" w:tplc="14090005" w:tentative="1">
+      <w:start w:val="1"/>
+      <w:numFmt w:val="bullet"/>
+      <w:lvlText w:val=""/>
+      <w:lvlJc w:val="left"/>
+      <w:pPr>
+        <w:ind w:left="1800" w:hanging="360"/>
+      </w:pPr>
+      <w:rPr>
+        <w:rFonts w:ascii="Wingdings" w:hAnsi="Wingdings" w:hint="default"/>
+      </w:rPr>
+    </w:lvl>
+    <w:lvl w:ilvl="3" w:tplc="14090001" w:tentative="1">
+      <w:start w:val="1"/>
+      <w:numFmt w:val="bullet"/>
+      <w:lvlText w:val=""/>
+      <w:lvlJc w:val="left"/>
+      <w:pPr>
+        <w:ind w:left="2520" w:hanging="360"/>
+      </w:pPr>
+      <w:rPr>
+        <w:rFonts w:ascii="Symbol" w:hAnsi="Symbol" w:hint="default"/>
+      </w:rPr>
+    </w:lvl>
+    <w:lvl w:ilvl="4" w:tplc="14090003" w:tentative="1">
+      <w:start w:val="1"/>
+      <w:numFmt w:val="bullet"/>
+      <w:lvlText w:val="o"/>
+      <w:lvlJc w:val="left"/>
+      <w:pPr>
+        <w:ind w:left="3240" w:hanging="360"/>
+      </w:pPr>
+      <w:rPr>
+        <w:rFonts w:ascii="Courier New" w:hAnsi="Courier New" w:cs="Courier New" w:hint="default"/>
+      </w:rPr>
+    </w:lvl>
+    <w:lvl w:ilvl="5" w:tplc="14090005" w:tentative="1">
+      <w:start w:val="1"/>
+      <w:numFmt w:val="bullet"/>
+      <w:lvlText w:val=""/>
+      <w:lvlJc w:val="left"/>
+      <w:pPr>
+        <w:ind w:left="3960" w:hanging="360"/>
+      </w:pPr>
+      <w:rPr>
+        <w:rFonts w:ascii="Wingdings" w:hAnsi="Wingdings" w:hint="default"/>
+      </w:rPr>
+    </w:lvl>
+    <w:lvl w:ilvl="6" w:tplc="14090001" w:tentative="1">
+      <w:start w:val="1"/>
+      <w:numFmt w:val="bullet"/>
+      <w:lvlText w:val=""/>
+      <w:lvlJc w:val="left"/>
+      <w:pPr>
+        <w:ind w:left="4680" w:hanging="360"/>
+      </w:pPr>
+      <w:rPr>
+        <w:rFonts w:ascii="Symbol" w:hAnsi="Symbol" w:hint="default"/>
+      </w:rPr>
+    </w:lvl>
+    <w:lvl w:ilvl="7" w:tplc="14090003" w:tentative="1">
+      <w:start w:val="1"/>
+      <w:numFmt w:val="bullet"/>
+      <w:lvlText w:val="o"/>
+      <w:lvlJc w:val="left"/>
+      <w:pPr>
+        <w:ind w:left="5400" w:hanging="360"/>
+      </w:pPr>
+      <w:rPr>
+        <w:rFonts w:ascii="Courier New" w:hAnsi="Courier New" w:cs="Courier New" w:hint="default"/>
+      </w:rPr>
+    </w:lvl>
+    <w:lvl w:ilvl="8" w:tplc="14090005" w:tentative="1">
+      <w:start w:val="1"/>
+      <w:numFmt w:val="bullet"/>
+      <w:lvlText w:val=""/>
+      <w:lvlJc w:val="left"/>
+      <w:pPr>
         <w:ind w:left="6120" w:hanging="360"/>
       </w:pPr>
       <w:rPr>
@@ -8931,13 +8422,13 @@
     <w:abstractNumId w:val="0"/>
   </w:num>
   <w:num w:numId="2" w16cid:durableId="688946744">
-    <w:abstractNumId w:val="6"/>
+    <w:abstractNumId w:val="7"/>
   </w:num>
   <w:num w:numId="3" w16cid:durableId="989485430">
     <w:abstractNumId w:val="3"/>
   </w:num>
   <w:num w:numId="4" w16cid:durableId="1615479901">
-    <w:abstractNumId w:val="5"/>
+    <w:abstractNumId w:val="6"/>
   </w:num>
   <w:num w:numId="5" w16cid:durableId="1204637772">
     <w:abstractNumId w:val="2"/>
@@ -8948,7 +8439,18 @@
   <w:num w:numId="7" w16cid:durableId="589004163">
     <w:abstractNumId w:val="4"/>
   </w:num>
+  <w:num w:numId="8" w16cid:durableId="617492966">
+    <w:abstractNumId w:val="5"/>
+  </w:num>
 </w:numbering>
+</file>
+
+<file path=word/people.xml><?xml version="1.0" encoding="utf-8"?>
+<w15:people xmlns:wpc="http://schemas.microsoft.com/office/word/2010/wordprocessingCanvas" xmlns:cx="http://schemas.microsoft.com/office/drawing/2014/chartex" xmlns:cx1="http://schemas.microsoft.com/office/drawing/2015/9/8/chartex" xmlns:cx2="http://schemas.microsoft.com/office/drawing/2015/10/21/chartex" xmlns:cx3="http://schemas.microsoft.com/office/drawing/2016/5/9/chartex" xmlns:cx4="http://schemas.microsoft.com/office/drawing/2016/5/10/chartex" xmlns:cx5="http://schemas.microsoft.com/office/drawing/2016/5/11/chartex" xmlns:cx6="http://schemas.microsoft.com/office/drawing/2016/5/12/chartex" xmlns:cx7="http://schemas.microsoft.com/office/drawing/2016/5/13/chartex" xmlns:cx8="http://schemas.microsoft.com/office/drawing/2016/5/14/chartex" xmlns:mc="http://schemas.openxmlformats.org/markup-compatibility/2006" xmlns:aink="http://schemas.microsoft.com/office/drawing/2016/ink" xmlns:am3d="http://schemas.microsoft.com/office/drawing/2017/model3d" xmlns:o="urn:schemas-microsoft-com:office:office" xmlns:oel="http://schemas.microsoft.com/office/2019/extlst" xmlns:r="http://schemas.openxmlformats.org/officeDocument/2006/relationships" xmlns:m="http://schemas.openxmlformats.org/officeDocument/2006/math" xmlns:v="urn:schemas-microsoft-com:vml" xmlns:wp14="http://schemas.microsoft.com/office/word/2010/wordprocessingDrawing" xmlns:wp="http://schemas.openxmlformats.org/drawingml/2006/wordprocessingDrawing" xmlns:w10="urn:schemas-microsoft-com:office:word" xmlns:w="http://schemas.openxmlformats.org/wordprocessingml/2006/main" xmlns:w14="http://schemas.microsoft.com/office/word/2010/wordml" xmlns:w15="http://schemas.microsoft.com/office/word/2012/wordml" xmlns:w16cex="http://schemas.microsoft.com/office/word/2018/wordml/cex" xmlns:w16cid="http://schemas.microsoft.com/office/word/2016/wordml/cid" xmlns:w16="http://schemas.microsoft.com/office/word/2018/wordml" xmlns:w16sdtdh="http://schemas.microsoft.com/office/word/2020/wordml/sdtdatahash" xmlns:w16se="http://schemas.microsoft.com/office/word/2015/wordml/symex" xmlns:wpg="http://schemas.microsoft.com/office/word/2010/wordprocessingGroup" xmlns:wpi="http://schemas.microsoft.com/office/word/2010/wordprocessingInk" xmlns:wne="http://schemas.microsoft.com/office/word/2006/wordml" xmlns:wps="http://schemas.microsoft.com/office/word/2010/wordprocessingShape" mc:Ignorable="w14 w15 w16se w16cid w16 w16cex w16sdtdh wp14">
+  <w15:person w15:author="Val Snow">
+    <w15:presenceInfo w15:providerId="AD" w15:userId="S::val.snow@agresearch.co.nz::0658daa8-de24-4e63-b221-cc0845dd5f69"/>
+  </w15:person>
+</w15:people>
 </file>
 
 <file path=word/styles.xml><?xml version="1.0" encoding="utf-8"?>
@@ -9348,6 +8850,27 @@
       <w:lang w:val="en-GB"/>
     </w:rPr>
   </w:style>
+  <w:style w:type="paragraph" w:styleId="Heading1">
+    <w:name w:val="heading 1"/>
+    <w:basedOn w:val="Normal"/>
+    <w:next w:val="Normal"/>
+    <w:link w:val="Heading1Char"/>
+    <w:uiPriority w:val="9"/>
+    <w:qFormat/>
+    <w:rsid w:val="005F3B8A"/>
+    <w:pPr>
+      <w:keepNext/>
+      <w:keepLines/>
+      <w:spacing w:before="240"/>
+      <w:outlineLvl w:val="0"/>
+    </w:pPr>
+    <w:rPr>
+      <w:rFonts w:asciiTheme="majorHAnsi" w:eastAsiaTheme="majorEastAsia" w:hAnsiTheme="majorHAnsi" w:cstheme="majorBidi"/>
+      <w:color w:val="2F5496" w:themeColor="accent1" w:themeShade="BF"/>
+      <w:sz w:val="32"/>
+      <w:szCs w:val="32"/>
+    </w:rPr>
+  </w:style>
   <w:style w:type="paragraph" w:styleId="Heading3">
     <w:name w:val="heading 3"/>
     <w:basedOn w:val="Normal"/>
@@ -9366,7 +8889,6 @@
   <w:style w:type="character" w:default="1" w:styleId="DefaultParagraphFont">
     <w:name w:val="Default Paragraph Font"/>
     <w:uiPriority w:val="1"/>
-    <w:semiHidden/>
     <w:unhideWhenUsed/>
   </w:style>
   <w:style w:type="table" w:default="1" w:styleId="TableNormal">
@@ -9596,6 +9118,124 @@
     <w:rPr>
       <w:color w:val="954F72" w:themeColor="followedHyperlink"/>
       <w:u w:val="single"/>
+    </w:rPr>
+  </w:style>
+  <w:style w:type="paragraph" w:styleId="Title">
+    <w:name w:val="Title"/>
+    <w:basedOn w:val="Normal"/>
+    <w:next w:val="Normal"/>
+    <w:link w:val="TitleChar"/>
+    <w:uiPriority w:val="10"/>
+    <w:qFormat/>
+    <w:rsid w:val="005F3B8A"/>
+    <w:pPr>
+      <w:contextualSpacing/>
+    </w:pPr>
+    <w:rPr>
+      <w:rFonts w:asciiTheme="majorHAnsi" w:eastAsiaTheme="majorEastAsia" w:hAnsiTheme="majorHAnsi" w:cstheme="majorBidi"/>
+      <w:spacing w:val="-10"/>
+      <w:kern w:val="28"/>
+      <w:sz w:val="56"/>
+      <w:szCs w:val="56"/>
+    </w:rPr>
+  </w:style>
+  <w:style w:type="character" w:customStyle="1" w:styleId="TitleChar">
+    <w:name w:val="Title Char"/>
+    <w:basedOn w:val="DefaultParagraphFont"/>
+    <w:link w:val="Title"/>
+    <w:uiPriority w:val="10"/>
+    <w:rsid w:val="005F3B8A"/>
+    <w:rPr>
+      <w:rFonts w:asciiTheme="majorHAnsi" w:eastAsiaTheme="majorEastAsia" w:hAnsiTheme="majorHAnsi" w:cstheme="majorBidi"/>
+      <w:spacing w:val="-10"/>
+      <w:kern w:val="28"/>
+      <w:sz w:val="56"/>
+      <w:szCs w:val="56"/>
+      <w:lang w:val="en-GB"/>
+    </w:rPr>
+  </w:style>
+  <w:style w:type="character" w:customStyle="1" w:styleId="Heading1Char">
+    <w:name w:val="Heading 1 Char"/>
+    <w:basedOn w:val="DefaultParagraphFont"/>
+    <w:link w:val="Heading1"/>
+    <w:uiPriority w:val="9"/>
+    <w:rsid w:val="005F3B8A"/>
+    <w:rPr>
+      <w:rFonts w:asciiTheme="majorHAnsi" w:eastAsiaTheme="majorEastAsia" w:hAnsiTheme="majorHAnsi" w:cstheme="majorBidi"/>
+      <w:color w:val="2F5496" w:themeColor="accent1" w:themeShade="BF"/>
+      <w:sz w:val="32"/>
+      <w:szCs w:val="32"/>
+      <w:lang w:val="en-GB"/>
+    </w:rPr>
+  </w:style>
+  <w:style w:type="paragraph" w:styleId="NoSpacing">
+    <w:name w:val="No Spacing"/>
+    <w:uiPriority w:val="1"/>
+    <w:qFormat/>
+    <w:rsid w:val="005F3B8A"/>
+    <w:rPr>
+      <w:sz w:val="24"/>
+      <w:lang w:val="en-GB"/>
+    </w:rPr>
+  </w:style>
+  <w:style w:type="character" w:styleId="CommentReference">
+    <w:name w:val="annotation reference"/>
+    <w:basedOn w:val="DefaultParagraphFont"/>
+    <w:uiPriority w:val="99"/>
+    <w:semiHidden/>
+    <w:unhideWhenUsed/>
+    <w:rsid w:val="00F42D14"/>
+    <w:rPr>
+      <w:sz w:val="16"/>
+      <w:szCs w:val="16"/>
+    </w:rPr>
+  </w:style>
+  <w:style w:type="paragraph" w:styleId="CommentText">
+    <w:name w:val="annotation text"/>
+    <w:basedOn w:val="Normal"/>
+    <w:link w:val="CommentTextChar"/>
+    <w:uiPriority w:val="99"/>
+    <w:unhideWhenUsed/>
+    <w:rsid w:val="00F42D14"/>
+    <w:rPr>
+      <w:sz w:val="20"/>
+    </w:rPr>
+  </w:style>
+  <w:style w:type="character" w:customStyle="1" w:styleId="CommentTextChar">
+    <w:name w:val="Comment Text Char"/>
+    <w:basedOn w:val="DefaultParagraphFont"/>
+    <w:link w:val="CommentText"/>
+    <w:uiPriority w:val="99"/>
+    <w:rsid w:val="00F42D14"/>
+    <w:rPr>
+      <w:lang w:val="en-GB"/>
+    </w:rPr>
+  </w:style>
+  <w:style w:type="paragraph" w:styleId="CommentSubject">
+    <w:name w:val="annotation subject"/>
+    <w:basedOn w:val="CommentText"/>
+    <w:next w:val="CommentText"/>
+    <w:link w:val="CommentSubjectChar"/>
+    <w:uiPriority w:val="99"/>
+    <w:semiHidden/>
+    <w:unhideWhenUsed/>
+    <w:rsid w:val="00F42D14"/>
+    <w:rPr>
+      <w:b/>
+      <w:bCs/>
+    </w:rPr>
+  </w:style>
+  <w:style w:type="character" w:customStyle="1" w:styleId="CommentSubjectChar">
+    <w:name w:val="Comment Subject Char"/>
+    <w:basedOn w:val="CommentTextChar"/>
+    <w:link w:val="CommentSubject"/>
+    <w:uiPriority w:val="99"/>
+    <w:semiHidden/>
+    <w:rsid w:val="00F42D14"/>
+    <w:rPr>
+      <w:b/>
+      <w:bCs/>
+      <w:lang w:val="en-GB"/>
     </w:rPr>
   </w:style>
 </w:styles>

</xml_diff>